<commit_message>
Atualizados Diagrama de Caso de Uso e Diagrama de Classes
</commit_message>
<xml_diff>
--- a/Oficial/Descricao_Caso_Uso.docx
+++ b/Oficial/Descricao_Caso_Uso.docx
@@ -264,12 +264,12 @@
       <w:tblPr>
         <w:tblW w:w="9405" w:type="dxa"/>
         <w:tblBorders>
-          <w:top w:val="single" w:color="000000" w:sz="4" w:space="0"/>
-          <w:left w:val="single" w:color="000000" w:sz="4" w:space="0"/>
-          <w:bottom w:val="single" w:color="000000" w:sz="4" w:space="0"/>
-          <w:right w:val="single" w:color="000000" w:sz="4" w:space="0"/>
-          <w:insideH w:val="single" w:color="000000" w:sz="4" w:space="0"/>
-          <w:insideV w:val="single" w:color="000000" w:sz="4" w:space="0"/>
+          <w:top w:val="single" w:color="000000" w:themeColor="text1" w:sz="4" w:space="0"/>
+          <w:left w:val="single" w:color="000000" w:themeColor="text1" w:sz="4" w:space="0"/>
+          <w:bottom w:val="single" w:color="000000" w:themeColor="text1" w:sz="4" w:space="0"/>
+          <w:right w:val="single" w:color="000000" w:themeColor="text1" w:sz="4" w:space="0"/>
+          <w:insideH w:val="single" w:color="000000" w:themeColor="text1" w:sz="4" w:space="0"/>
+          <w:insideV w:val="single" w:color="000000" w:themeColor="text1" w:sz="4" w:space="0"/>
         </w:tblBorders>
         <w:tblLayout w:type="fixed"/>
         <w:tblLook w:val="0400" w:firstRow="0" w:lastRow="0" w:firstColumn="0" w:lastColumn="0" w:noHBand="0" w:noVBand="1"/>
@@ -976,21 +976,21 @@
             <w:r>
               <w:rPr>
                 <w:noProof/>
-                <w:color w:val="000000"/>
+                <w:color w:val="000000" w:themeColor="text1" w:themeTint="FF" w:themeShade="FF"/>
               </w:rPr>
               <w:t xml:space="preserve">2-O sistema </w:t>
             </w:r>
             <w:r>
               <w:rPr>
                 <w:noProof/>
-                <w:color w:val="000000"/>
-              </w:rPr>
-              <w:t>exibe questões ao usuário caso tenha passado determinado período de tempo</w:t>
-            </w:r>
-            <w:r>
-              <w:rPr>
-                <w:noProof/>
-                <w:color w:val="000000"/>
+                <w:color w:val="000000" w:themeColor="text1" w:themeTint="FF" w:themeShade="FF"/>
+              </w:rPr>
+              <w:t>exibe questões ao usuário caso tenha passado determinado período de tempo, escolhido pelo usuário no questionário inicial</w:t>
+            </w:r>
+            <w:r>
+              <w:rPr>
+                <w:noProof/>
+                <w:color w:val="000000" w:themeColor="text1" w:themeTint="FF" w:themeShade="FF"/>
               </w:rPr>
               <w:t>.</w:t>
             </w:r>
@@ -1036,35 +1036,35 @@
             <w:r>
               <w:rPr>
                 <w:noProof/>
-                <w:color w:val="000000"/>
+                <w:color w:val="000000" w:themeColor="text1" w:themeTint="FF" w:themeShade="FF"/>
               </w:rPr>
               <w:t xml:space="preserve">3-O </w:t>
             </w:r>
             <w:r>
               <w:rPr>
                 <w:noProof/>
-                <w:color w:val="000000"/>
+                <w:color w:val="000000" w:themeColor="text1" w:themeTint="FF" w:themeShade="FF"/>
               </w:rPr>
               <w:t>u</w:t>
             </w:r>
             <w:r>
               <w:rPr>
                 <w:noProof/>
-                <w:color w:val="000000"/>
+                <w:color w:val="000000" w:themeColor="text1" w:themeTint="FF" w:themeShade="FF"/>
               </w:rPr>
               <w:t xml:space="preserve">suário </w:t>
             </w:r>
             <w:r>
               <w:rPr>
                 <w:noProof/>
-                <w:color w:val="000000"/>
-              </w:rPr>
-              <w:t>responde às questões</w:t>
-            </w:r>
-            <w:r>
-              <w:rPr>
-                <w:noProof/>
-                <w:color w:val="000000"/>
+                <w:color w:val="000000" w:themeColor="text1" w:themeTint="FF" w:themeShade="FF"/>
+              </w:rPr>
+              <w:t>responde às questões, e se desejar, passa para o requisito RF03</w:t>
+            </w:r>
+            <w:r>
+              <w:rPr>
+                <w:noProof/>
+                <w:color w:val="000000" w:themeColor="text1" w:themeTint="FF" w:themeShade="FF"/>
               </w:rPr>
               <w:t>.</w:t>
             </w:r>
@@ -1104,116 +1104,6 @@
                 <w:color w:val="000000"/>
               </w:rPr>
             </w:pPr>
-            <w:r>
-              <w:rPr>
-                <w:noProof/>
-                <w:color w:val="000000"/>
-              </w:rPr>
-              <w:t> </w:t>
-            </w:r>
-          </w:p>
-        </w:tc>
-      </w:tr>
-      <w:tr>
-        <w:tc>
-          <w:tcPr>
-            <w:tcW w:w="4845" w:type="dxa"/>
-            <w:gridSpan w:val="2"/>
-            <w:tcBorders>
-              <w:top w:val="single" w:color="000000" w:themeColor="text1" w:sz="4" w:space="0"/>
-              <w:left w:val="single" w:color="000000" w:themeColor="text1" w:sz="4" w:space="0"/>
-              <w:bottom w:val="single" w:color="000000" w:themeColor="text1" w:sz="4" w:space="0"/>
-              <w:right w:val="single" w:color="000000" w:themeColor="text1" w:sz="4" w:space="0"/>
-            </w:tcBorders>
-            <w:shd w:val="clear" w:color="auto" w:fill="auto"/>
-            <w:tcMar>
-              <w:top w:w="0" w:type="dxa"/>
-              <w:left w:w="0" w:type="dxa"/>
-              <w:bottom w:w="0" w:type="dxa"/>
-              <w:right w:w="0" w:type="dxa"/>
-            </w:tcMar>
-            <w:vAlign w:val="center"/>
-          </w:tcPr>
-          <w:p>
-            <w:pPr>
-              <w:pBdr>
-                <w:top w:val="nil"/>
-                <w:left w:val="nil"/>
-                <w:bottom w:val="nil"/>
-                <w:right w:val="nil"/>
-                <w:between w:val="nil"/>
-              </w:pBdr>
-              <w:spacing w:after="142"/>
-              <w:jc w:val="both"/>
-              <w:rPr>
-                <w:noProof/>
-                <w:color w:val="000000"/>
-              </w:rPr>
-            </w:pPr>
-            <w:r>
-              <w:rPr>
-                <w:noProof/>
-                <w:color w:val="000000"/>
-              </w:rPr>
-              <w:t> </w:t>
-            </w:r>
-          </w:p>
-        </w:tc>
-        <w:tc>
-          <w:tcPr>
-            <w:tcW w:w="4560" w:type="dxa"/>
-            <w:tcBorders>
-              <w:top w:val="single" w:color="000000" w:themeColor="text1" w:sz="4" w:space="0"/>
-              <w:left w:val="single" w:color="000000" w:themeColor="text1" w:sz="4" w:space="0"/>
-              <w:bottom w:val="single" w:color="000000" w:themeColor="text1" w:sz="4" w:space="0"/>
-              <w:right w:val="single" w:color="000000" w:themeColor="text1" w:sz="4" w:space="0"/>
-            </w:tcBorders>
-            <w:shd w:val="clear" w:color="auto" w:fill="auto"/>
-            <w:tcMar>
-              <w:top w:w="0" w:type="dxa"/>
-              <w:left w:w="0" w:type="dxa"/>
-              <w:bottom w:w="0" w:type="dxa"/>
-              <w:right w:w="0" w:type="dxa"/>
-            </w:tcMar>
-            <w:vAlign w:val="center"/>
-          </w:tcPr>
-          <w:p>
-            <w:pPr>
-              <w:pBdr>
-                <w:top w:val="nil"/>
-                <w:left w:val="nil"/>
-                <w:bottom w:val="nil"/>
-                <w:right w:val="nil"/>
-                <w:between w:val="nil"/>
-              </w:pBdr>
-              <w:spacing w:after="142"/>
-              <w:jc w:val="both"/>
-              <w:rPr>
-                <w:noProof/>
-                <w:color w:val="000000"/>
-              </w:rPr>
-            </w:pPr>
-            <w:r>
-              <w:rPr>
-                <w:noProof/>
-                <w:color w:val="000000" w:themeColor="text1" w:themeTint="FF" w:themeShade="FF"/>
-              </w:rPr>
-              <w:t>4-O sistema</w:t>
-            </w:r>
-            <w:r>
-              <w:rPr>
-                <w:noProof/>
-                <w:color w:val="000000" w:themeColor="text1" w:themeTint="FF" w:themeShade="FF"/>
-              </w:rPr>
-              <w:t xml:space="preserve"> passa para o RF05</w:t>
-            </w:r>
-            <w:r>
-              <w:rPr>
-                <w:noProof/>
-                <w:color w:val="000000" w:themeColor="text1" w:themeTint="FF" w:themeShade="FF"/>
-              </w:rPr>
-              <w:t>.</w:t>
-            </w:r>
           </w:p>
         </w:tc>
       </w:tr>
@@ -2049,21 +1939,21 @@
             <w:r>
               <w:rPr>
                 <w:noProof/>
-                <w:color w:val="000000"/>
+                <w:color w:val="000000" w:themeColor="text1" w:themeTint="FF" w:themeShade="FF"/>
               </w:rPr>
               <w:t xml:space="preserve">2-O sistema </w:t>
             </w:r>
             <w:r>
               <w:rPr>
                 <w:noProof/>
-                <w:color w:val="000000"/>
-              </w:rPr>
-              <w:t>exibe informações pré-determinadas ao usuário sobre efeito estufa e aquecimento global</w:t>
-            </w:r>
-            <w:r>
-              <w:rPr>
-                <w:noProof/>
-                <w:color w:val="000000"/>
+                <w:color w:val="000000" w:themeColor="text1" w:themeTint="FF" w:themeShade="FF"/>
+              </w:rPr>
+              <w:t>exibe informações pré-determinadas ao usuário sobre efeito estufa, aquecimento global e temas relacionados</w:t>
+            </w:r>
+            <w:r>
+              <w:rPr>
+                <w:noProof/>
+                <w:color w:val="000000" w:themeColor="text1" w:themeTint="FF" w:themeShade="FF"/>
               </w:rPr>
               <w:t>.</w:t>
             </w:r>
@@ -2133,65 +2023,54 @@
         <w:pStyle w:val="quadro"/>
       </w:pPr>
       <w:r>
+        <w:rPr/>
         <w:t xml:space="preserve">Quadro </w:t>
       </w:r>
       <w:r>
+        <w:rPr/>
         <w:t>3</w:t>
       </w:r>
       <w:r>
+        <w:rPr/>
         <w:t xml:space="preserve">. Caso de uso – </w:t>
       </w:r>
       <w:r>
+        <w:rPr/>
         <w:t>Exibir níveis de emissão do usuário</w:t>
       </w:r>
     </w:p>
     <w:p>
       <w:pPr>
-        <w:widowControl w:val="0"/>
-        <w:pBdr>
-          <w:top w:val="nil"/>
-          <w:left w:val="nil"/>
-          <w:bottom w:val="nil"/>
-          <w:right w:val="nil"/>
-          <w:between w:val="nil"/>
-        </w:pBdr>
+        <w:pStyle w:val="Normal"/>
+        <w:spacing w:after="120"/>
         <w:jc w:val="center"/>
         <w:rPr>
           <w:noProof/>
-          <w:color w:val="000000"/>
-          <w:sz w:val="20"/>
-          <w:szCs w:val="20"/>
+          <w:color w:val="000000" w:themeColor="text1" w:themeTint="FF" w:themeShade="FF"/>
+          <w:sz w:val="24"/>
+          <w:szCs w:val="24"/>
         </w:rPr>
       </w:pPr>
     </w:p>
     <w:tbl>
       <w:tblPr>
-        <w:tblW w:w="9405" w:type="dxa"/>
-        <w:tblBorders>
-          <w:top w:val="single" w:color="000000" w:sz="4" w:space="0"/>
-          <w:left w:val="single" w:color="000000" w:sz="4" w:space="0"/>
-          <w:bottom w:val="single" w:color="000000" w:sz="4" w:space="0"/>
-          <w:right w:val="single" w:color="000000" w:sz="4" w:space="0"/>
-          <w:insideH w:val="single" w:color="000000" w:sz="4" w:space="0"/>
-          <w:insideV w:val="single" w:color="000000" w:sz="4" w:space="0"/>
-        </w:tblBorders>
-        <w:tblLayout w:type="fixed"/>
+        <w:tblW w:w="0" w:type="auto"/>
         <w:tblLook w:val="0400" w:firstRow="0" w:lastRow="0" w:firstColumn="0" w:lastColumn="0" w:noHBand="0" w:noVBand="1"/>
       </w:tblPr>
       <w:tblGrid>
-        <w:gridCol w:w="1905"/>
-        <w:gridCol w:w="2940"/>
-        <w:gridCol w:w="4560"/>
+        <w:gridCol w:w="2115"/>
+        <w:gridCol w:w="2760"/>
+        <w:gridCol w:w="4530"/>
       </w:tblGrid>
       <w:tr>
         <w:tc>
           <w:tcPr>
-            <w:tcW w:w="1905" w:type="dxa"/>
-            <w:tcBorders>
-              <w:top w:val="single" w:color="000000" w:themeColor="text1" w:sz="4" w:space="0"/>
-              <w:left w:val="single" w:color="000000" w:themeColor="text1" w:sz="4" w:space="0"/>
-              <w:bottom w:val="single" w:color="000000" w:themeColor="text1" w:sz="4" w:space="0"/>
-              <w:right w:val="single" w:color="000000" w:themeColor="text1" w:sz="4" w:space="0"/>
+            <w:tcW w:w="2115" w:type="dxa"/>
+            <w:tcBorders>
+              <w:top w:val="single" w:color="000000" w:themeColor="text1" w:sz="4"/>
+              <w:left w:val="single" w:color="000000" w:themeColor="text1" w:sz="4"/>
+              <w:bottom w:val="single" w:color="000000" w:themeColor="text1" w:sz="4"/>
+              <w:right w:val="single" w:color="000000" w:themeColor="text1" w:sz="4"/>
             </w:tcBorders>
             <w:shd w:val="clear" w:color="auto" w:fill="BFBFBF" w:themeFill="background1" w:themeFillShade="BF"/>
             <w:tcMar>
@@ -2203,23 +2082,15 @@
           </w:tcPr>
           <w:p>
             <w:pPr>
-              <w:pBdr>
-                <w:top w:val="nil"/>
-                <w:left w:val="nil"/>
-                <w:bottom w:val="nil"/>
-                <w:right w:val="nil"/>
-                <w:between w:val="nil"/>
-              </w:pBdr>
-              <w:spacing w:after="142"/>
-              <w:rPr>
-                <w:noProof/>
-                <w:color w:val="000000"/>
-              </w:rPr>
-            </w:pPr>
-            <w:r>
-              <w:rPr>
-                <w:noProof/>
-                <w:color w:val="000000"/>
+              <w:rPr>
+                <w:noProof/>
+                <w:color w:val="000000" w:themeColor="text1" w:themeTint="FF" w:themeShade="FF"/>
+              </w:rPr>
+            </w:pPr>
+            <w:r>
+              <w:rPr>
+                <w:noProof/>
+                <w:color w:val="000000" w:themeColor="text1" w:themeTint="FF" w:themeShade="FF"/>
               </w:rPr>
               <w:t>Caso de Uso</w:t>
             </w:r>
@@ -2227,68 +2098,61 @@
         </w:tc>
         <w:tc>
           <w:tcPr>
-            <w:tcW w:w="7500" w:type="dxa"/>
+            <w:tcW w:w="7290" w:type="dxa"/>
             <w:gridSpan w:val="2"/>
             <w:tcBorders>
-              <w:top w:val="single" w:color="000000" w:themeColor="text1" w:sz="4" w:space="0"/>
-              <w:left w:val="single" w:color="000000" w:themeColor="text1" w:sz="4" w:space="0"/>
-              <w:bottom w:val="single" w:color="000000" w:themeColor="text1" w:sz="4" w:space="0"/>
-              <w:right w:val="single" w:color="000000" w:themeColor="text1" w:sz="4" w:space="0"/>
-            </w:tcBorders>
-            <w:tcMar>
-              <w:top w:w="0" w:type="dxa"/>
-              <w:left w:w="0" w:type="dxa"/>
-              <w:bottom w:w="0" w:type="dxa"/>
-              <w:right w:w="0" w:type="dxa"/>
-            </w:tcMar>
-          </w:tcPr>
-          <w:p>
-            <w:pPr>
-              <w:pBdr>
-                <w:top w:val="nil"/>
-                <w:left w:val="nil"/>
-                <w:bottom w:val="nil"/>
-                <w:right w:val="nil"/>
-                <w:between w:val="nil"/>
-              </w:pBdr>
-              <w:spacing w:after="142"/>
-              <w:rPr>
-                <w:noProof/>
-                <w:color w:val="000000"/>
-              </w:rPr>
-            </w:pPr>
-            <w:r>
-              <w:rPr>
-                <w:noProof/>
-                <w:color w:val="000000"/>
+              <w:top w:val="single" w:color="000000" w:themeColor="text1" w:sz="4"/>
+              <w:left w:val="single" w:color="000000" w:themeColor="text1" w:sz="4"/>
+              <w:bottom w:val="single" w:color="000000" w:themeColor="text1" w:sz="4"/>
+              <w:right w:val="single" w:color="000000" w:themeColor="text1" w:sz="4"/>
+            </w:tcBorders>
+            <w:tcMar>
+              <w:top w:w="0" w:type="dxa"/>
+              <w:left w:w="0" w:type="dxa"/>
+              <w:bottom w:w="0" w:type="dxa"/>
+              <w:right w:w="0" w:type="dxa"/>
+            </w:tcMar>
+          </w:tcPr>
+          <w:p>
+            <w:pPr>
+              <w:spacing w:after="142"/>
+              <w:rPr>
+                <w:noProof/>
+                <w:color w:val="000000" w:themeColor="text1" w:themeTint="FF" w:themeShade="FF"/>
+              </w:rPr>
+            </w:pPr>
+            <w:r>
+              <w:rPr>
+                <w:noProof/>
+                <w:color w:val="000000" w:themeColor="text1" w:themeTint="FF" w:themeShade="FF"/>
               </w:rPr>
               <w:t>RF</w:t>
             </w:r>
             <w:r>
               <w:rPr>
                 <w:noProof/>
-                <w:color w:val="000000"/>
+                <w:color w:val="000000" w:themeColor="text1" w:themeTint="FF" w:themeShade="FF"/>
               </w:rPr>
               <w:t>0</w:t>
             </w:r>
             <w:r>
               <w:rPr>
                 <w:noProof/>
-                <w:color w:val="000000"/>
+                <w:color w:val="000000" w:themeColor="text1" w:themeTint="FF" w:themeShade="FF"/>
               </w:rPr>
               <w:t>3</w:t>
             </w:r>
             <w:r>
               <w:rPr>
                 <w:noProof/>
-                <w:color w:val="000000"/>
+                <w:color w:val="000000" w:themeColor="text1" w:themeTint="FF" w:themeShade="FF"/>
               </w:rPr>
               <w:t xml:space="preserve">: </w:t>
             </w:r>
             <w:r>
               <w:rPr>
                 <w:noProof/>
-                <w:color w:val="000000"/>
+                <w:color w:val="000000" w:themeColor="text1" w:themeTint="FF" w:themeShade="FF"/>
               </w:rPr>
               <w:t>Exibir níveis de emissão do usuário</w:t>
             </w:r>
@@ -2298,12 +2162,12 @@
       <w:tr>
         <w:tc>
           <w:tcPr>
-            <w:tcW w:w="1905" w:type="dxa"/>
-            <w:tcBorders>
-              <w:top w:val="single" w:color="000000" w:themeColor="text1" w:sz="4" w:space="0"/>
-              <w:left w:val="single" w:color="000000" w:themeColor="text1" w:sz="4" w:space="0"/>
-              <w:bottom w:val="single" w:color="000000" w:themeColor="text1" w:sz="4" w:space="0"/>
-              <w:right w:val="single" w:color="000000" w:themeColor="text1" w:sz="4" w:space="0"/>
+            <w:tcW w:w="2115" w:type="dxa"/>
+            <w:tcBorders>
+              <w:top w:val="single" w:color="000000" w:themeColor="text1" w:sz="4"/>
+              <w:left w:val="single" w:color="000000" w:themeColor="text1" w:sz="4"/>
+              <w:bottom w:val="single" w:color="000000" w:themeColor="text1" w:sz="4"/>
+              <w:right w:val="single" w:color="000000" w:themeColor="text1" w:sz="4"/>
             </w:tcBorders>
             <w:shd w:val="clear" w:color="auto" w:fill="BFBFBF" w:themeFill="background1" w:themeFillShade="BF"/>
             <w:tcMar>
@@ -2315,23 +2179,15 @@
           </w:tcPr>
           <w:p>
             <w:pPr>
-              <w:pBdr>
-                <w:top w:val="nil"/>
-                <w:left w:val="nil"/>
-                <w:bottom w:val="nil"/>
-                <w:right w:val="nil"/>
-                <w:between w:val="nil"/>
-              </w:pBdr>
-              <w:spacing w:after="142"/>
-              <w:rPr>
-                <w:noProof/>
-                <w:color w:val="000000"/>
-              </w:rPr>
-            </w:pPr>
-            <w:r>
-              <w:rPr>
-                <w:noProof/>
-                <w:color w:val="000000"/>
+              <w:rPr>
+                <w:noProof/>
+                <w:color w:val="000000" w:themeColor="text1" w:themeTint="FF" w:themeShade="FF"/>
+              </w:rPr>
+            </w:pPr>
+            <w:r>
+              <w:rPr>
+                <w:noProof/>
+                <w:color w:val="000000" w:themeColor="text1" w:themeTint="FF" w:themeShade="FF"/>
               </w:rPr>
               <w:t>Ator Principal</w:t>
             </w:r>
@@ -2339,13 +2195,13 @@
         </w:tc>
         <w:tc>
           <w:tcPr>
-            <w:tcW w:w="7500" w:type="dxa"/>
+            <w:tcW w:w="7290" w:type="dxa"/>
             <w:gridSpan w:val="2"/>
             <w:tcBorders>
-              <w:top w:val="single" w:color="000000" w:themeColor="text1" w:sz="4" w:space="0"/>
-              <w:left w:val="single" w:color="000000" w:themeColor="text1" w:sz="4" w:space="0"/>
-              <w:bottom w:val="single" w:color="000000" w:themeColor="text1" w:sz="4" w:space="0"/>
-              <w:right w:val="single" w:color="000000" w:themeColor="text1" w:sz="4" w:space="0"/>
+              <w:top w:val="single" w:color="000000" w:themeColor="text1" w:sz="4"/>
+              <w:left w:val="single" w:color="000000" w:themeColor="text1" w:sz="4"/>
+              <w:bottom w:val="single" w:color="000000" w:themeColor="text1" w:sz="4"/>
+              <w:right w:val="single" w:color="000000" w:themeColor="text1" w:sz="4"/>
             </w:tcBorders>
             <w:tcMar>
               <w:top w:w="0" w:type="dxa"/>
@@ -2357,17 +2213,10 @@
           <w:p>
             <w:pPr>
               <w:pStyle w:val="Normal"/>
-              <w:pBdr>
-                <w:top w:val="nil"/>
-                <w:left w:val="nil"/>
-                <w:bottom w:val="nil"/>
-                <w:right w:val="nil"/>
-                <w:between w:val="nil"/>
-              </w:pBdr>
-              <w:spacing w:after="142"/>
-              <w:rPr>
-                <w:noProof/>
-                <w:color w:val="000000"/>
+              <w:spacing w:after="142"/>
+              <w:rPr>
+                <w:noProof/>
+                <w:color w:val="000000" w:themeColor="text1" w:themeTint="FF" w:themeShade="FF"/>
                 <w:sz w:val="24"/>
                 <w:szCs w:val="24"/>
               </w:rPr>
@@ -2392,12 +2241,12 @@
       <w:tr>
         <w:tc>
           <w:tcPr>
-            <w:tcW w:w="1905" w:type="dxa"/>
-            <w:tcBorders>
-              <w:top w:val="single" w:color="000000" w:themeColor="text1" w:sz="4" w:space="0"/>
-              <w:left w:val="single" w:color="000000" w:themeColor="text1" w:sz="4" w:space="0"/>
-              <w:bottom w:val="single" w:color="000000" w:themeColor="text1" w:sz="4" w:space="0"/>
-              <w:right w:val="single" w:color="000000" w:themeColor="text1" w:sz="4" w:space="0"/>
+            <w:tcW w:w="2115" w:type="dxa"/>
+            <w:tcBorders>
+              <w:top w:val="single" w:color="000000" w:themeColor="text1" w:sz="4"/>
+              <w:left w:val="single" w:color="000000" w:themeColor="text1" w:sz="4"/>
+              <w:bottom w:val="single" w:color="000000" w:themeColor="text1" w:sz="4"/>
+              <w:right w:val="single" w:color="000000" w:themeColor="text1" w:sz="4"/>
             </w:tcBorders>
             <w:shd w:val="clear" w:color="auto" w:fill="BFBFBF" w:themeFill="background1" w:themeFillShade="BF"/>
             <w:tcMar>
@@ -2409,23 +2258,15 @@
           </w:tcPr>
           <w:p>
             <w:pPr>
-              <w:pBdr>
-                <w:top w:val="nil"/>
-                <w:left w:val="nil"/>
-                <w:bottom w:val="nil"/>
-                <w:right w:val="nil"/>
-                <w:between w:val="nil"/>
-              </w:pBdr>
-              <w:spacing w:after="142"/>
-              <w:rPr>
-                <w:noProof/>
-                <w:color w:val="000000"/>
-              </w:rPr>
-            </w:pPr>
-            <w:r>
-              <w:rPr>
-                <w:noProof/>
-                <w:color w:val="000000"/>
+              <w:rPr>
+                <w:noProof/>
+                <w:color w:val="000000" w:themeColor="text1" w:themeTint="FF" w:themeShade="FF"/>
+              </w:rPr>
+            </w:pPr>
+            <w:r>
+              <w:rPr>
+                <w:noProof/>
+                <w:color w:val="000000" w:themeColor="text1" w:themeTint="FF" w:themeShade="FF"/>
               </w:rPr>
               <w:t>Ator secundário</w:t>
             </w:r>
@@ -2433,13 +2274,81 @@
         </w:tc>
         <w:tc>
           <w:tcPr>
-            <w:tcW w:w="7500" w:type="dxa"/>
+            <w:tcW w:w="7290" w:type="dxa"/>
             <w:gridSpan w:val="2"/>
             <w:tcBorders>
-              <w:top w:val="single" w:color="000000" w:themeColor="text1" w:sz="4" w:space="0"/>
-              <w:left w:val="single" w:color="000000" w:themeColor="text1" w:sz="4" w:space="0"/>
-              <w:bottom w:val="single" w:color="000000" w:themeColor="text1" w:sz="4" w:space="0"/>
-              <w:right w:val="single" w:color="000000" w:themeColor="text1" w:sz="4" w:space="0"/>
+              <w:top w:val="single" w:color="000000" w:themeColor="text1" w:sz="4"/>
+              <w:left w:val="single" w:color="000000" w:themeColor="text1" w:sz="4"/>
+              <w:bottom w:val="single" w:color="000000" w:themeColor="text1" w:sz="4"/>
+              <w:right w:val="single" w:color="000000" w:themeColor="text1" w:sz="4"/>
+            </w:tcBorders>
+            <w:tcMar>
+              <w:top w:w="0" w:type="dxa"/>
+              <w:left w:w="0" w:type="dxa"/>
+              <w:bottom w:w="0" w:type="dxa"/>
+              <w:right w:w="0" w:type="dxa"/>
+            </w:tcMar>
+          </w:tcPr>
+          <w:p>
+            <w:pPr>
+              <w:rPr>
+                <w:noProof/>
+                <w:color w:val="000000" w:themeColor="text1" w:themeTint="FF" w:themeShade="FF"/>
+              </w:rPr>
+            </w:pPr>
+            <w:r>
+              <w:rPr>
+                <w:noProof/>
+                <w:color w:val="000000" w:themeColor="text1" w:themeTint="FF" w:themeShade="FF"/>
+              </w:rPr>
+              <w:t>Sistema</w:t>
+            </w:r>
+          </w:p>
+        </w:tc>
+      </w:tr>
+      <w:tr>
+        <w:tc>
+          <w:tcPr>
+            <w:tcW w:w="2115" w:type="dxa"/>
+            <w:tcBorders>
+              <w:top w:val="single" w:color="000000" w:themeColor="text1" w:sz="4"/>
+              <w:left w:val="single" w:color="000000" w:themeColor="text1" w:sz="4"/>
+              <w:bottom w:val="single" w:color="000000" w:themeColor="text1" w:sz="4"/>
+              <w:right w:val="single" w:color="000000" w:themeColor="text1" w:sz="4"/>
+            </w:tcBorders>
+            <w:shd w:val="clear" w:color="auto" w:fill="BFBFBF" w:themeFill="background1" w:themeFillShade="BF"/>
+            <w:tcMar>
+              <w:top w:w="0" w:type="dxa"/>
+              <w:left w:w="0" w:type="dxa"/>
+              <w:bottom w:w="0" w:type="dxa"/>
+              <w:right w:w="0" w:type="dxa"/>
+            </w:tcMar>
+          </w:tcPr>
+          <w:p>
+            <w:pPr>
+              <w:rPr>
+                <w:noProof/>
+                <w:color w:val="000000" w:themeColor="text1" w:themeTint="FF" w:themeShade="FF"/>
+              </w:rPr>
+            </w:pPr>
+            <w:r>
+              <w:rPr>
+                <w:noProof/>
+                <w:color w:val="000000" w:themeColor="text1" w:themeTint="FF" w:themeShade="FF"/>
+              </w:rPr>
+              <w:t>Pré-condição</w:t>
+            </w:r>
+          </w:p>
+        </w:tc>
+        <w:tc>
+          <w:tcPr>
+            <w:tcW w:w="7290" w:type="dxa"/>
+            <w:gridSpan w:val="2"/>
+            <w:tcBorders>
+              <w:top w:val="single" w:color="000000" w:themeColor="text1" w:sz="4"/>
+              <w:left w:val="single" w:color="000000" w:themeColor="text1" w:sz="4"/>
+              <w:bottom w:val="single" w:color="000000" w:themeColor="text1" w:sz="4"/>
+              <w:right w:val="single" w:color="000000" w:themeColor="text1" w:sz="4"/>
             </w:tcBorders>
             <w:tcMar>
               <w:top w:w="0" w:type="dxa"/>
@@ -2451,16 +2360,10 @@
           <w:p>
             <w:pPr>
               <w:pStyle w:val="Normal"/>
-              <w:pBdr>
-                <w:top w:val="nil"/>
-                <w:left w:val="nil"/>
-                <w:bottom w:val="nil"/>
-                <w:right w:val="nil"/>
-                <w:between w:val="nil"/>
-              </w:pBdr>
-              <w:rPr>
-                <w:noProof/>
-                <w:color w:val="000000"/>
+              <w:spacing w:after="142"/>
+              <w:rPr>
+                <w:noProof/>
+                <w:color w:val="000000" w:themeColor="text1" w:themeTint="FF" w:themeShade="FF"/>
                 <w:sz w:val="24"/>
                 <w:szCs w:val="24"/>
               </w:rPr>
@@ -2470,7 +2373,42 @@
                 <w:noProof/>
                 <w:color w:val="000000" w:themeColor="text1" w:themeTint="FF" w:themeShade="FF"/>
               </w:rPr>
-              <w:t>Sistema</w:t>
+              <w:t xml:space="preserve">O usuário deve </w:t>
+            </w:r>
+            <w:r>
+              <w:rPr>
+                <w:noProof/>
+                <w:color w:val="000000" w:themeColor="text1" w:themeTint="FF" w:themeShade="FF"/>
+              </w:rPr>
+              <w:t xml:space="preserve">ter feito login – RF09 ou </w:t>
+            </w:r>
+            <w:r>
+              <w:rPr>
+                <w:noProof/>
+                <w:color w:val="000000" w:themeColor="text1" w:themeTint="FF" w:themeShade="FF"/>
+              </w:rPr>
+              <w:t xml:space="preserve">deve ter respondido ao questionário </w:t>
+            </w:r>
+            <w:r>
+              <w:rPr>
+                <w:noProof/>
+                <w:color w:val="000000" w:themeColor="text1" w:themeTint="FF" w:themeShade="FF"/>
+              </w:rPr>
+              <w:t>–</w:t>
+            </w:r>
+            <w:r>
+              <w:rPr>
+                <w:noProof/>
+                <w:color w:val="000000" w:themeColor="text1" w:themeTint="FF" w:themeShade="FF"/>
+              </w:rPr>
+              <w:t xml:space="preserve"> </w:t>
+            </w:r>
+            <w:r>
+              <w:rPr>
+                <w:noProof/>
+                <w:color w:val="000000" w:themeColor="text1" w:themeTint="FF" w:themeShade="FF"/>
+              </w:rPr>
+              <w:t>RF12</w:t>
             </w:r>
           </w:p>
         </w:tc>
@@ -2478,12 +2416,12 @@
       <w:tr>
         <w:tc>
           <w:tcPr>
-            <w:tcW w:w="1905" w:type="dxa"/>
-            <w:tcBorders>
-              <w:top w:val="single" w:color="000000" w:themeColor="text1" w:sz="4" w:space="0"/>
-              <w:left w:val="single" w:color="000000" w:themeColor="text1" w:sz="4" w:space="0"/>
-              <w:bottom w:val="single" w:color="000000" w:themeColor="text1" w:sz="4" w:space="0"/>
-              <w:right w:val="single" w:color="000000" w:themeColor="text1" w:sz="4" w:space="0"/>
+            <w:tcW w:w="2115" w:type="dxa"/>
+            <w:tcBorders>
+              <w:top w:val="single" w:color="000000" w:themeColor="text1" w:sz="4"/>
+              <w:left w:val="single" w:color="000000" w:themeColor="text1" w:sz="4"/>
+              <w:bottom w:val="single" w:color="000000" w:themeColor="text1" w:sz="4"/>
+              <w:right w:val="single" w:color="000000" w:themeColor="text1" w:sz="4"/>
             </w:tcBorders>
             <w:shd w:val="clear" w:color="auto" w:fill="BFBFBF" w:themeFill="background1" w:themeFillShade="BF"/>
             <w:tcMar>
@@ -2495,59 +2433,183 @@
           </w:tcPr>
           <w:p>
             <w:pPr>
-              <w:pBdr>
-                <w:top w:val="nil"/>
-                <w:left w:val="nil"/>
-                <w:bottom w:val="nil"/>
-                <w:right w:val="nil"/>
-                <w:between w:val="nil"/>
-              </w:pBdr>
-              <w:spacing w:after="142"/>
-              <w:rPr>
-                <w:noProof/>
-                <w:color w:val="000000"/>
-              </w:rPr>
-            </w:pPr>
-            <w:r>
-              <w:rPr>
-                <w:noProof/>
-                <w:color w:val="000000"/>
-              </w:rPr>
-              <w:t>Pré-condição</w:t>
-            </w:r>
-          </w:p>
-        </w:tc>
-        <w:tc>
-          <w:tcPr>
-            <w:tcW w:w="7500" w:type="dxa"/>
+              <w:rPr>
+                <w:noProof/>
+                <w:color w:val="000000" w:themeColor="text1" w:themeTint="FF" w:themeShade="FF"/>
+              </w:rPr>
+            </w:pPr>
+            <w:r>
+              <w:rPr>
+                <w:noProof/>
+                <w:color w:val="000000" w:themeColor="text1" w:themeTint="FF" w:themeShade="FF"/>
+              </w:rPr>
+              <w:t>Pós-condição</w:t>
+            </w:r>
+          </w:p>
+        </w:tc>
+        <w:tc>
+          <w:tcPr>
+            <w:tcW w:w="7290" w:type="dxa"/>
             <w:gridSpan w:val="2"/>
             <w:tcBorders>
-              <w:top w:val="single" w:color="000000" w:themeColor="text1" w:sz="4" w:space="0"/>
-              <w:left w:val="single" w:color="000000" w:themeColor="text1" w:sz="4" w:space="0"/>
-              <w:bottom w:val="single" w:color="000000" w:themeColor="text1" w:sz="4" w:space="0"/>
-              <w:right w:val="single" w:color="000000" w:themeColor="text1" w:sz="4" w:space="0"/>
-            </w:tcBorders>
-            <w:tcMar>
-              <w:top w:w="0" w:type="dxa"/>
-              <w:left w:w="0" w:type="dxa"/>
-              <w:bottom w:w="0" w:type="dxa"/>
-              <w:right w:w="0" w:type="dxa"/>
-            </w:tcMar>
+              <w:top w:val="single" w:color="000000" w:themeColor="text1" w:sz="4"/>
+              <w:left w:val="single" w:color="000000" w:themeColor="text1" w:sz="4"/>
+              <w:bottom w:val="single" w:color="000000" w:themeColor="text1" w:sz="4"/>
+              <w:right w:val="single" w:color="000000" w:themeColor="text1" w:sz="4"/>
+            </w:tcBorders>
+            <w:tcMar>
+              <w:top w:w="0" w:type="dxa"/>
+              <w:left w:w="0" w:type="dxa"/>
+              <w:bottom w:w="0" w:type="dxa"/>
+              <w:right w:w="0" w:type="dxa"/>
+            </w:tcMar>
+          </w:tcPr>
+          <w:p>
+            <w:pPr>
+              <w:rPr>
+                <w:noProof/>
+                <w:color w:val="000000" w:themeColor="text1" w:themeTint="FF" w:themeShade="FF"/>
+              </w:rPr>
+            </w:pPr>
+          </w:p>
+        </w:tc>
+      </w:tr>
+      <w:tr>
+        <w:tc>
+          <w:tcPr>
+            <w:tcW w:w="4875" w:type="dxa"/>
+            <w:gridSpan w:val="2"/>
+            <w:tcBorders>
+              <w:top w:val="single" w:color="000000" w:themeColor="text1" w:sz="4"/>
+              <w:left w:val="single" w:color="000000" w:themeColor="text1" w:sz="4"/>
+              <w:bottom w:val="single" w:color="000000" w:themeColor="text1" w:sz="4"/>
+              <w:right w:val="single" w:color="000000" w:themeColor="text1" w:sz="4"/>
+            </w:tcBorders>
+            <w:shd w:val="clear" w:color="auto" w:fill="BFBFBF" w:themeFill="background1" w:themeFillShade="BF"/>
+            <w:tcMar>
+              <w:top w:w="0" w:type="dxa"/>
+              <w:left w:w="0" w:type="dxa"/>
+              <w:bottom w:w="0" w:type="dxa"/>
+              <w:right w:w="0" w:type="dxa"/>
+            </w:tcMar>
+          </w:tcPr>
+          <w:p>
+            <w:pPr>
+              <w:rPr>
+                <w:noProof/>
+                <w:color w:val="000000" w:themeColor="text1" w:themeTint="FF" w:themeShade="FF"/>
+              </w:rPr>
+            </w:pPr>
+            <w:r>
+              <w:rPr>
+                <w:noProof/>
+                <w:color w:val="000000" w:themeColor="text1" w:themeTint="FF" w:themeShade="FF"/>
+              </w:rPr>
+              <w:t>Ações do Ator</w:t>
+            </w:r>
+          </w:p>
+        </w:tc>
+        <w:tc>
+          <w:tcPr>
+            <w:tcW w:w="4530" w:type="dxa"/>
+            <w:tcBorders>
+              <w:top w:val="single" w:color="000000" w:themeColor="text1" w:sz="4"/>
+              <w:left w:val="single" w:color="000000" w:themeColor="text1" w:sz="4"/>
+              <w:bottom w:val="single" w:color="000000" w:themeColor="text1" w:sz="4"/>
+              <w:right w:val="single" w:color="000000" w:themeColor="text1" w:sz="4"/>
+            </w:tcBorders>
+            <w:shd w:val="clear" w:color="auto" w:fill="BFBFBF" w:themeFill="background1" w:themeFillShade="BF"/>
+            <w:tcMar>
+              <w:top w:w="0" w:type="dxa"/>
+              <w:left w:w="0" w:type="dxa"/>
+              <w:bottom w:w="0" w:type="dxa"/>
+              <w:right w:w="0" w:type="dxa"/>
+            </w:tcMar>
+          </w:tcPr>
+          <w:p>
+            <w:pPr>
+              <w:spacing w:after="142"/>
+              <w:jc w:val="center"/>
+              <w:rPr>
+                <w:noProof/>
+                <w:color w:val="000000" w:themeColor="text1" w:themeTint="FF" w:themeShade="FF"/>
+              </w:rPr>
+            </w:pPr>
+            <w:r>
+              <w:rPr>
+                <w:noProof/>
+                <w:color w:val="000000" w:themeColor="text1" w:themeTint="FF" w:themeShade="FF"/>
+              </w:rPr>
+              <w:t>Ações do Sistema</w:t>
+            </w:r>
+          </w:p>
+        </w:tc>
+      </w:tr>
+      <w:tr>
+        <w:tc>
+          <w:tcPr>
+            <w:tcW w:w="9405" w:type="dxa"/>
+            <w:gridSpan w:val="3"/>
+            <w:tcBorders>
+              <w:top w:val="nil"/>
+              <w:left w:val="nil"/>
+              <w:bottom w:val="nil"/>
+              <w:right w:val="nil"/>
+            </w:tcBorders>
+            <w:shd w:val="clear" w:color="auto" w:fill="auto"/>
+            <w:tcMar>
+              <w:top w:w="0" w:type="dxa"/>
+              <w:left w:w="0" w:type="dxa"/>
+              <w:bottom w:w="0" w:type="dxa"/>
+              <w:right w:w="0" w:type="dxa"/>
+            </w:tcMar>
+          </w:tcPr>
+          <w:p>
+            <w:pPr>
+              <w:jc w:val="center"/>
+              <w:rPr>
+                <w:noProof/>
+                <w:color w:val="000000" w:themeColor="text1" w:themeTint="FF" w:themeShade="FF"/>
+              </w:rPr>
+            </w:pPr>
+            <w:r>
+              <w:rPr>
+                <w:b w:val="1"/>
+                <w:bCs w:val="1"/>
+                <w:noProof/>
+                <w:color w:val="000000" w:themeColor="text1" w:themeTint="FF" w:themeShade="FF"/>
+              </w:rPr>
+              <w:t>Usuário</w:t>
+            </w:r>
+          </w:p>
+        </w:tc>
+      </w:tr>
+      <w:tr>
+        <w:tc>
+          <w:tcPr>
+            <w:tcW w:w="4875" w:type="dxa"/>
+            <w:gridSpan w:val="2"/>
+            <w:tcBorders>
+              <w:top w:val="single" w:color="000000" w:themeColor="text1" w:sz="4"/>
+              <w:left w:val="single" w:color="000000" w:themeColor="text1" w:sz="4"/>
+              <w:bottom w:val="single" w:color="000000" w:themeColor="text1" w:sz="4"/>
+              <w:right w:val="single" w:color="000000" w:themeColor="text1" w:sz="4"/>
+            </w:tcBorders>
+            <w:shd w:val="clear" w:color="auto" w:fill="auto"/>
+            <w:tcMar>
+              <w:top w:w="0" w:type="dxa"/>
+              <w:left w:w="0" w:type="dxa"/>
+              <w:bottom w:w="0" w:type="dxa"/>
+              <w:right w:w="0" w:type="dxa"/>
+            </w:tcMar>
+            <w:vAlign w:val="center"/>
           </w:tcPr>
           <w:p>
             <w:pPr>
               <w:pStyle w:val="Normal"/>
-              <w:pBdr>
-                <w:top w:val="nil"/>
-                <w:left w:val="nil"/>
-                <w:bottom w:val="nil"/>
-                <w:right w:val="nil"/>
-                <w:between w:val="nil"/>
-              </w:pBdr>
-              <w:spacing w:after="142"/>
-              <w:rPr>
-                <w:noProof/>
-                <w:color w:val="000000"/>
+              <w:rPr>
+                <w:noProof/>
+                <w:color w:val="000000" w:themeColor="text1" w:themeTint="FF" w:themeShade="FF"/>
                 <w:sz w:val="24"/>
                 <w:szCs w:val="24"/>
               </w:rPr>
@@ -2557,28 +2619,21 @@
                 <w:noProof/>
                 <w:color w:val="000000" w:themeColor="text1" w:themeTint="FF" w:themeShade="FF"/>
               </w:rPr>
-              <w:t xml:space="preserve">O usuário deve </w:t>
-            </w:r>
-            <w:r>
-              <w:rPr>
-                <w:noProof/>
-                <w:color w:val="000000" w:themeColor="text1" w:themeTint="FF" w:themeShade="FF"/>
-              </w:rPr>
-              <w:t xml:space="preserve">ter feito login – RF09 ou </w:t>
-            </w:r>
-            <w:r>
-              <w:rPr>
-                <w:noProof/>
-                <w:color w:val="000000" w:themeColor="text1" w:themeTint="FF" w:themeShade="FF"/>
-              </w:rPr>
-              <w:t xml:space="preserve">deve ter respondido ao questionário </w:t>
-            </w:r>
-            <w:r>
-              <w:rPr>
-                <w:noProof/>
-                <w:color w:val="000000" w:themeColor="text1" w:themeTint="FF" w:themeShade="FF"/>
-              </w:rPr>
-              <w:t>–</w:t>
+              <w:t>1-</w:t>
+            </w:r>
+            <w:r>
+              <w:rPr>
+                <w:noProof/>
+                <w:color w:val="000000" w:themeColor="text1" w:themeTint="FF" w:themeShade="FF"/>
+              </w:rPr>
+              <w:t xml:space="preserve"> O usuário acessa o </w:t>
+            </w:r>
+            <w:r>
+              <w:rPr>
+                <w:noProof/>
+                <w:color w:val="000000" w:themeColor="text1" w:themeTint="FF" w:themeShade="FF"/>
+              </w:rPr>
+              <w:t>aplicativo</w:t>
             </w:r>
             <w:r>
               <w:rPr>
@@ -2592,7 +2647,50 @@
                 <w:noProof/>
                 <w:color w:val="000000" w:themeColor="text1" w:themeTint="FF" w:themeShade="FF"/>
               </w:rPr>
-              <w:t>RF12</w:t>
+              <w:t>e acessa a área do nível de emissão</w:t>
+            </w:r>
+            <w:r>
+              <w:rPr>
+                <w:noProof/>
+                <w:color w:val="000000" w:themeColor="text1" w:themeTint="FF" w:themeShade="FF"/>
+              </w:rPr>
+              <w:t>.</w:t>
+            </w:r>
+          </w:p>
+        </w:tc>
+        <w:tc>
+          <w:tcPr>
+            <w:tcW w:w="4530" w:type="dxa"/>
+            <w:tcBorders>
+              <w:top w:val="single" w:color="000000" w:themeColor="text1" w:sz="4"/>
+              <w:left w:val="single" w:color="000000" w:themeColor="text1" w:sz="4"/>
+              <w:bottom w:val="single" w:color="000000" w:themeColor="text1" w:sz="4"/>
+              <w:right w:val="single" w:color="000000" w:themeColor="text1" w:sz="4"/>
+            </w:tcBorders>
+            <w:shd w:val="clear" w:color="auto" w:fill="auto"/>
+            <w:tcMar>
+              <w:top w:w="0" w:type="dxa"/>
+              <w:left w:w="0" w:type="dxa"/>
+              <w:bottom w:w="0" w:type="dxa"/>
+              <w:right w:w="0" w:type="dxa"/>
+            </w:tcMar>
+            <w:vAlign w:val="center"/>
+          </w:tcPr>
+          <w:p>
+            <w:pPr>
+              <w:spacing w:after="142"/>
+              <w:jc w:val="both"/>
+              <w:rPr>
+                <w:noProof/>
+                <w:color w:val="000000" w:themeColor="text1" w:themeTint="FF" w:themeShade="FF"/>
+              </w:rPr>
+            </w:pPr>
+            <w:r>
+              <w:rPr>
+                <w:noProof/>
+                <w:color w:val="000000" w:themeColor="text1" w:themeTint="FF" w:themeShade="FF"/>
+              </w:rPr>
+              <w:t> </w:t>
             </w:r>
           </w:p>
         </w:tc>
@@ -2600,162 +2698,136 @@
       <w:tr>
         <w:tc>
           <w:tcPr>
-            <w:tcW w:w="1905" w:type="dxa"/>
-            <w:tcBorders>
-              <w:top w:val="single" w:color="000000" w:themeColor="text1" w:sz="4" w:space="0"/>
-              <w:left w:val="single" w:color="000000" w:themeColor="text1" w:sz="4" w:space="0"/>
-              <w:bottom w:val="single" w:color="000000" w:themeColor="text1" w:sz="4" w:space="0"/>
-              <w:right w:val="single" w:color="000000" w:themeColor="text1" w:sz="4" w:space="0"/>
-            </w:tcBorders>
-            <w:shd w:val="clear" w:color="auto" w:fill="BFBFBF" w:themeFill="background1" w:themeFillShade="BF"/>
-            <w:tcMar>
-              <w:top w:w="0" w:type="dxa"/>
-              <w:left w:w="0" w:type="dxa"/>
-              <w:bottom w:w="0" w:type="dxa"/>
-              <w:right w:w="0" w:type="dxa"/>
-            </w:tcMar>
-          </w:tcPr>
-          <w:p>
-            <w:pPr>
-              <w:pBdr>
-                <w:top w:val="nil"/>
-                <w:left w:val="nil"/>
-                <w:bottom w:val="nil"/>
-                <w:right w:val="nil"/>
-                <w:between w:val="nil"/>
-              </w:pBdr>
-              <w:spacing w:after="142"/>
-              <w:rPr>
-                <w:noProof/>
-                <w:color w:val="000000"/>
-              </w:rPr>
-            </w:pPr>
-            <w:r>
-              <w:rPr>
-                <w:noProof/>
-                <w:color w:val="000000"/>
-              </w:rPr>
-              <w:t>Pós-condição</w:t>
-            </w:r>
-          </w:p>
-        </w:tc>
-        <w:tc>
-          <w:tcPr>
-            <w:tcW w:w="7500" w:type="dxa"/>
+            <w:tcW w:w="4875" w:type="dxa"/>
             <w:gridSpan w:val="2"/>
             <w:tcBorders>
-              <w:top w:val="single" w:color="000000" w:themeColor="text1" w:sz="4" w:space="0"/>
-              <w:left w:val="single" w:color="000000" w:themeColor="text1" w:sz="4" w:space="0"/>
-              <w:bottom w:val="single" w:color="000000" w:themeColor="text1" w:sz="4" w:space="0"/>
-              <w:right w:val="single" w:color="000000" w:themeColor="text1" w:sz="4" w:space="0"/>
-            </w:tcBorders>
-            <w:tcMar>
-              <w:top w:w="0" w:type="dxa"/>
-              <w:left w:w="0" w:type="dxa"/>
-              <w:bottom w:w="0" w:type="dxa"/>
-              <w:right w:w="0" w:type="dxa"/>
-            </w:tcMar>
-          </w:tcPr>
-          <w:p>
-            <w:pPr>
-              <w:pBdr>
-                <w:top w:val="nil"/>
-                <w:left w:val="nil"/>
-                <w:bottom w:val="nil"/>
-                <w:right w:val="nil"/>
-                <w:between w:val="nil"/>
-              </w:pBdr>
-              <w:rPr>
-                <w:noProof/>
-                <w:color w:val="000000"/>
-              </w:rPr>
-            </w:pPr>
+              <w:top w:val="single" w:color="000000" w:themeColor="text1" w:sz="4"/>
+              <w:left w:val="single" w:color="000000" w:themeColor="text1" w:sz="4"/>
+              <w:bottom w:val="single" w:color="000000" w:themeColor="text1" w:sz="4"/>
+              <w:right w:val="single" w:color="000000" w:themeColor="text1" w:sz="4"/>
+            </w:tcBorders>
+            <w:shd w:val="clear" w:color="auto" w:fill="auto"/>
+            <w:tcMar>
+              <w:top w:w="0" w:type="dxa"/>
+              <w:left w:w="0" w:type="dxa"/>
+              <w:bottom w:w="0" w:type="dxa"/>
+              <w:right w:w="0" w:type="dxa"/>
+            </w:tcMar>
+            <w:vAlign w:val="center"/>
+          </w:tcPr>
+          <w:p>
+            <w:pPr>
+              <w:rPr>
+                <w:noProof/>
+                <w:color w:val="000000" w:themeColor="text1" w:themeTint="FF" w:themeShade="FF"/>
+              </w:rPr>
+            </w:pPr>
+          </w:p>
+        </w:tc>
+        <w:tc>
+          <w:tcPr>
+            <w:tcW w:w="4530" w:type="dxa"/>
+            <w:tcBorders>
+              <w:top w:val="single" w:color="000000" w:themeColor="text1" w:sz="4"/>
+              <w:left w:val="single" w:color="000000" w:themeColor="text1" w:sz="4"/>
+              <w:bottom w:val="single" w:color="000000" w:themeColor="text1" w:sz="4"/>
+              <w:right w:val="single" w:color="000000" w:themeColor="text1" w:sz="4"/>
+            </w:tcBorders>
+            <w:shd w:val="clear" w:color="auto" w:fill="auto"/>
+            <w:tcMar>
+              <w:top w:w="0" w:type="dxa"/>
+              <w:left w:w="0" w:type="dxa"/>
+              <w:bottom w:w="0" w:type="dxa"/>
+              <w:right w:w="0" w:type="dxa"/>
+            </w:tcMar>
+            <w:vAlign w:val="center"/>
+          </w:tcPr>
+          <w:p>
+            <w:pPr>
+              <w:pStyle w:val="Normal"/>
+              <w:spacing w:after="142"/>
+              <w:jc w:val="both"/>
+              <w:rPr>
+                <w:noProof/>
+                <w:color w:val="000000" w:themeColor="text1" w:themeTint="FF" w:themeShade="FF"/>
+                <w:sz w:val="24"/>
+                <w:szCs w:val="24"/>
+              </w:rPr>
+            </w:pPr>
+            <w:r>
+              <w:rPr>
+                <w:noProof/>
+                <w:color w:val="000000" w:themeColor="text1" w:themeTint="FF" w:themeShade="FF"/>
+              </w:rPr>
+              <w:t>2</w:t>
+            </w:r>
+            <w:r>
+              <w:rPr>
+                <w:noProof/>
+                <w:color w:val="000000" w:themeColor="text1" w:themeTint="FF" w:themeShade="FF"/>
+              </w:rPr>
+              <w:t>-</w:t>
+            </w:r>
+            <w:r>
+              <w:rPr>
+                <w:noProof/>
+                <w:color w:val="000000" w:themeColor="text1" w:themeTint="FF" w:themeShade="FF"/>
+              </w:rPr>
+              <w:t xml:space="preserve"> O sistema </w:t>
+            </w:r>
+            <w:r>
+              <w:rPr>
+                <w:noProof/>
+                <w:color w:val="000000" w:themeColor="text1" w:themeTint="FF" w:themeShade="FF"/>
+              </w:rPr>
+              <w:t>exibe o nível de emissão do usuário calculado</w:t>
+            </w:r>
+            <w:r>
+              <w:rPr>
+                <w:noProof/>
+                <w:color w:val="000000" w:themeColor="text1" w:themeTint="FF" w:themeShade="FF"/>
+              </w:rPr>
+              <w:t>.</w:t>
+            </w:r>
           </w:p>
         </w:tc>
       </w:tr>
       <w:tr>
         <w:tc>
           <w:tcPr>
-            <w:tcW w:w="4845" w:type="dxa"/>
-            <w:gridSpan w:val="2"/>
-            <w:tcBorders>
-              <w:top w:val="single" w:color="000000" w:themeColor="text1" w:sz="4" w:space="0"/>
-              <w:left w:val="single" w:color="000000" w:themeColor="text1" w:sz="4" w:space="0"/>
-              <w:bottom w:val="single" w:color="000000" w:themeColor="text1" w:sz="4" w:space="0"/>
-              <w:right w:val="single" w:color="000000" w:themeColor="text1" w:sz="4" w:space="0"/>
-            </w:tcBorders>
-            <w:shd w:val="clear" w:color="auto" w:fill="BFBFBF" w:themeFill="background1" w:themeFillShade="BF"/>
-            <w:tcMar>
-              <w:top w:w="0" w:type="dxa"/>
-              <w:left w:w="0" w:type="dxa"/>
-              <w:bottom w:w="0" w:type="dxa"/>
-              <w:right w:w="0" w:type="dxa"/>
-            </w:tcMar>
-          </w:tcPr>
-          <w:p>
-            <w:pPr>
-              <w:pBdr>
-                <w:top w:val="nil"/>
-                <w:left w:val="nil"/>
-                <w:bottom w:val="nil"/>
-                <w:right w:val="nil"/>
-                <w:between w:val="nil"/>
-              </w:pBdr>
-              <w:spacing w:after="142"/>
+            <w:tcW w:w="9405" w:type="dxa"/>
+            <w:gridSpan w:val="3"/>
+            <w:tcBorders>
+              <w:top w:val="nil"/>
+              <w:left w:val="nil"/>
+              <w:bottom w:val="nil"/>
+              <w:right w:val="nil"/>
+            </w:tcBorders>
+            <w:shd w:val="clear" w:color="auto" w:fill="auto"/>
+            <w:tcMar>
+              <w:top w:w="0" w:type="dxa"/>
+              <w:left w:w="0" w:type="dxa"/>
+              <w:bottom w:w="0" w:type="dxa"/>
+              <w:right w:w="0" w:type="dxa"/>
+            </w:tcMar>
+            <w:vAlign w:val="center"/>
+          </w:tcPr>
+          <w:p>
+            <w:pPr>
               <w:jc w:val="center"/>
               <w:rPr>
                 <w:noProof/>
-                <w:color w:val="000000"/>
-              </w:rPr>
-            </w:pPr>
-            <w:r>
-              <w:rPr>
-                <w:noProof/>
-                <w:color w:val="000000"/>
-              </w:rPr>
-              <w:t>Ações do Ator</w:t>
-            </w:r>
-          </w:p>
-        </w:tc>
-        <w:tc>
-          <w:tcPr>
-            <w:tcW w:w="4560" w:type="dxa"/>
-            <w:tcBorders>
-              <w:top w:val="single" w:color="000000" w:themeColor="text1" w:sz="4" w:space="0"/>
-              <w:left w:val="single" w:color="000000" w:themeColor="text1" w:sz="4" w:space="0"/>
-              <w:bottom w:val="single" w:color="000000" w:themeColor="text1" w:sz="4" w:space="0"/>
-              <w:right w:val="single" w:color="000000" w:themeColor="text1" w:sz="4" w:space="0"/>
-            </w:tcBorders>
-            <w:shd w:val="clear" w:color="auto" w:fill="BFBFBF" w:themeFill="background1" w:themeFillShade="BF"/>
-            <w:tcMar>
-              <w:top w:w="0" w:type="dxa"/>
-              <w:left w:w="0" w:type="dxa"/>
-              <w:bottom w:w="0" w:type="dxa"/>
-              <w:right w:w="0" w:type="dxa"/>
-            </w:tcMar>
-          </w:tcPr>
-          <w:p>
-            <w:pPr>
-              <w:pBdr>
-                <w:top w:val="nil"/>
-                <w:left w:val="nil"/>
-                <w:bottom w:val="nil"/>
-                <w:right w:val="nil"/>
-                <w:between w:val="nil"/>
-              </w:pBdr>
-              <w:spacing w:after="142"/>
-              <w:jc w:val="center"/>
-              <w:rPr>
-                <w:noProof/>
-                <w:color w:val="000000"/>
-              </w:rPr>
-            </w:pPr>
-            <w:r>
-              <w:rPr>
-                <w:noProof/>
-                <w:color w:val="000000"/>
-              </w:rPr>
-              <w:t>Ações do Sistema</w:t>
+                <w:color w:val="000000" w:themeColor="text1" w:themeTint="FF" w:themeShade="FF"/>
+              </w:rPr>
+            </w:pPr>
+            <w:r>
+              <w:rPr>
+                <w:b w:val="1"/>
+                <w:bCs w:val="1"/>
+                <w:noProof/>
+                <w:color w:val="000000" w:themeColor="text1" w:themeTint="FF" w:themeShade="FF"/>
+              </w:rPr>
+              <w:t>Redirecionado</w:t>
             </w:r>
           </w:p>
         </w:tc>
@@ -2763,13 +2835,13 @@
       <w:tr>
         <w:tc>
           <w:tcPr>
-            <w:tcW w:w="4845" w:type="dxa"/>
+            <w:tcW w:w="4875" w:type="dxa"/>
             <w:gridSpan w:val="2"/>
             <w:tcBorders>
-              <w:top w:val="single" w:color="000000" w:themeColor="text1" w:sz="4" w:space="0"/>
-              <w:left w:val="single" w:color="000000" w:themeColor="text1" w:sz="4" w:space="0"/>
-              <w:bottom w:val="single" w:color="000000" w:themeColor="text1" w:sz="4" w:space="0"/>
-              <w:right w:val="single" w:color="000000" w:themeColor="text1" w:sz="4" w:space="0"/>
+              <w:top w:val="single" w:color="000000" w:themeColor="text1" w:sz="4"/>
+              <w:left w:val="single" w:color="000000" w:themeColor="text1" w:sz="4"/>
+              <w:bottom w:val="single" w:color="000000" w:themeColor="text1" w:sz="4"/>
+              <w:right w:val="single" w:color="000000" w:themeColor="text1" w:sz="4"/>
             </w:tcBorders>
             <w:shd w:val="clear" w:color="auto" w:fill="auto"/>
             <w:tcMar>
@@ -2783,71 +2855,9 @@
           <w:p>
             <w:pPr>
               <w:pStyle w:val="Normal"/>
-              <w:pBdr>
-                <w:top w:val="nil"/>
-                <w:left w:val="nil"/>
-                <w:bottom w:val="nil"/>
-                <w:right w:val="nil"/>
-                <w:between w:val="nil"/>
-              </w:pBdr>
-              <w:spacing w:after="142"/>
-              <w:jc w:val="both"/>
-              <w:rPr>
-                <w:noProof/>
-                <w:color w:val="000000" w:themeColor="text1" w:themeTint="FF" w:themeShade="FF"/>
-              </w:rPr>
-            </w:pPr>
-            <w:r>
-              <w:rPr>
-                <w:noProof/>
-                <w:color w:val="000000" w:themeColor="text1" w:themeTint="FF" w:themeShade="FF"/>
-              </w:rPr>
-              <w:t xml:space="preserve">1-O usuário acessa o </w:t>
-            </w:r>
-            <w:r>
-              <w:rPr>
-                <w:noProof/>
-                <w:color w:val="000000" w:themeColor="text1" w:themeTint="FF" w:themeShade="FF"/>
-              </w:rPr>
-              <w:t>aplicativo</w:t>
-            </w:r>
-            <w:r>
-              <w:rPr>
-                <w:noProof/>
-                <w:color w:val="000000" w:themeColor="text1" w:themeTint="FF" w:themeShade="FF"/>
-              </w:rPr>
-              <w:t xml:space="preserve"> </w:t>
-            </w:r>
-            <w:r>
-              <w:rPr>
-                <w:noProof/>
-                <w:color w:val="000000" w:themeColor="text1" w:themeTint="FF" w:themeShade="FF"/>
-              </w:rPr>
-              <w:t>e acessa a área do nível de emissão</w:t>
-            </w:r>
-            <w:r>
-              <w:rPr>
-                <w:noProof/>
-                <w:color w:val="000000" w:themeColor="text1" w:themeTint="FF" w:themeShade="FF"/>
-              </w:rPr>
-              <w:t>.</w:t>
-            </w:r>
-          </w:p>
-          <w:p>
-            <w:pPr>
-              <w:pStyle w:val="Normal"/>
-              <w:pBdr>
-                <w:top w:val="nil"/>
-                <w:left w:val="nil"/>
-                <w:bottom w:val="nil"/>
-                <w:right w:val="nil"/>
-                <w:between w:val="nil"/>
-              </w:pBdr>
-              <w:spacing w:after="142"/>
-              <w:jc w:val="both"/>
-              <w:rPr>
-                <w:noProof/>
-                <w:color w:val="000000"/>
+              <w:rPr>
+                <w:noProof/>
+                <w:color w:val="000000" w:themeColor="text1" w:themeTint="FF" w:themeShade="FF"/>
                 <w:sz w:val="24"/>
                 <w:szCs w:val="24"/>
               </w:rPr>
@@ -2856,21 +2866,28 @@
               <w:rPr>
                 <w:noProof/>
                 <w:color w:val="000000" w:themeColor="text1" w:themeTint="FF" w:themeShade="FF"/>
+              </w:rPr>
+              <w:t>1-</w:t>
+            </w:r>
+            <w:r>
+              <w:rPr>
+                <w:noProof/>
+                <w:color w:val="000000" w:themeColor="text1" w:themeTint="FF" w:themeShade="FF"/>
                 <w:sz w:val="24"/>
                 <w:szCs w:val="24"/>
               </w:rPr>
-              <w:t>1a – O sistema redireciona para este requisito a partir de RF05.</w:t>
-            </w:r>
-          </w:p>
-        </w:tc>
-        <w:tc>
-          <w:tcPr>
-            <w:tcW w:w="4560" w:type="dxa"/>
-            <w:tcBorders>
-              <w:top w:val="single" w:color="000000" w:themeColor="text1" w:sz="4" w:space="0"/>
-              <w:left w:val="single" w:color="000000" w:themeColor="text1" w:sz="4" w:space="0"/>
-              <w:bottom w:val="single" w:color="000000" w:themeColor="text1" w:sz="4" w:space="0"/>
-              <w:right w:val="single" w:color="000000" w:themeColor="text1" w:sz="4" w:space="0"/>
+              <w:t xml:space="preserve"> O sistema redireciona para este requisito a partir de RF05.</w:t>
+            </w:r>
+          </w:p>
+        </w:tc>
+        <w:tc>
+          <w:tcPr>
+            <w:tcW w:w="4530" w:type="dxa"/>
+            <w:tcBorders>
+              <w:top w:val="single" w:color="000000" w:themeColor="text1" w:sz="4"/>
+              <w:left w:val="single" w:color="000000" w:themeColor="text1" w:sz="4"/>
+              <w:bottom w:val="single" w:color="000000" w:themeColor="text1" w:sz="4"/>
+              <w:right w:val="single" w:color="000000" w:themeColor="text1" w:sz="4"/>
             </w:tcBorders>
             <w:shd w:val="clear" w:color="auto" w:fill="auto"/>
             <w:tcMar>
@@ -2883,24 +2900,17 @@
           </w:tcPr>
           <w:p>
             <w:pPr>
-              <w:pBdr>
-                <w:top w:val="nil"/>
-                <w:left w:val="nil"/>
-                <w:bottom w:val="nil"/>
-                <w:right w:val="nil"/>
-                <w:between w:val="nil"/>
-              </w:pBdr>
               <w:spacing w:after="142"/>
               <w:jc w:val="both"/>
               <w:rPr>
                 <w:noProof/>
-                <w:color w:val="000000"/>
-              </w:rPr>
-            </w:pPr>
-            <w:r>
-              <w:rPr>
-                <w:noProof/>
-                <w:color w:val="000000"/>
+                <w:color w:val="000000" w:themeColor="text1" w:themeTint="FF" w:themeShade="FF"/>
+              </w:rPr>
+            </w:pPr>
+            <w:r>
+              <w:rPr>
+                <w:noProof/>
+                <w:color w:val="000000" w:themeColor="text1" w:themeTint="FF" w:themeShade="FF"/>
               </w:rPr>
               <w:t> </w:t>
             </w:r>
@@ -2910,13 +2920,13 @@
       <w:tr>
         <w:tc>
           <w:tcPr>
-            <w:tcW w:w="4845" w:type="dxa"/>
+            <w:tcW w:w="4875" w:type="dxa"/>
             <w:gridSpan w:val="2"/>
             <w:tcBorders>
-              <w:top w:val="single" w:color="000000" w:themeColor="text1" w:sz="4" w:space="0"/>
-              <w:left w:val="single" w:color="000000" w:themeColor="text1" w:sz="4" w:space="0"/>
-              <w:bottom w:val="single" w:color="000000" w:themeColor="text1" w:sz="4" w:space="0"/>
-              <w:right w:val="single" w:color="000000" w:themeColor="text1" w:sz="4" w:space="0"/>
+              <w:top w:val="single" w:color="000000" w:themeColor="text1" w:sz="4"/>
+              <w:left w:val="single" w:color="000000" w:themeColor="text1" w:sz="4"/>
+              <w:bottom w:val="single" w:color="000000" w:themeColor="text1" w:sz="4"/>
+              <w:right w:val="single" w:color="000000" w:themeColor="text1" w:sz="4"/>
             </w:tcBorders>
             <w:shd w:val="clear" w:color="auto" w:fill="auto"/>
             <w:tcMar>
@@ -2929,81 +2939,68 @@
           </w:tcPr>
           <w:p>
             <w:pPr>
-              <w:pBdr>
-                <w:top w:val="nil"/>
-                <w:left w:val="nil"/>
-                <w:bottom w:val="nil"/>
-                <w:right w:val="nil"/>
-                <w:between w:val="nil"/>
-              </w:pBdr>
+              <w:rPr>
+                <w:noProof/>
+                <w:color w:val="000000" w:themeColor="text1" w:themeTint="FF" w:themeShade="FF"/>
+              </w:rPr>
+            </w:pPr>
+          </w:p>
+        </w:tc>
+        <w:tc>
+          <w:tcPr>
+            <w:tcW w:w="4530" w:type="dxa"/>
+            <w:tcBorders>
+              <w:top w:val="single" w:color="000000" w:themeColor="text1" w:sz="4"/>
+              <w:left w:val="single" w:color="000000" w:themeColor="text1" w:sz="4"/>
+              <w:bottom w:val="single" w:color="000000" w:themeColor="text1" w:sz="4"/>
+              <w:right w:val="single" w:color="000000" w:themeColor="text1" w:sz="4"/>
+            </w:tcBorders>
+            <w:shd w:val="clear" w:color="auto" w:fill="auto"/>
+            <w:tcMar>
+              <w:top w:w="0" w:type="dxa"/>
+              <w:left w:w="0" w:type="dxa"/>
+              <w:bottom w:w="0" w:type="dxa"/>
+              <w:right w:w="0" w:type="dxa"/>
+            </w:tcMar>
+            <w:vAlign w:val="center"/>
+          </w:tcPr>
+          <w:p>
+            <w:pPr>
+              <w:pStyle w:val="Normal"/>
               <w:spacing w:after="142"/>
               <w:jc w:val="both"/>
               <w:rPr>
                 <w:noProof/>
-                <w:color w:val="000000"/>
-              </w:rPr>
-            </w:pPr>
-            <w:r>
-              <w:rPr>
-                <w:noProof/>
-                <w:color w:val="000000"/>
-              </w:rPr>
-              <w:t> </w:t>
-            </w:r>
-          </w:p>
-        </w:tc>
-        <w:tc>
-          <w:tcPr>
-            <w:tcW w:w="4560" w:type="dxa"/>
-            <w:tcBorders>
-              <w:top w:val="single" w:color="000000" w:themeColor="text1" w:sz="4" w:space="0"/>
-              <w:left w:val="single" w:color="000000" w:themeColor="text1" w:sz="4" w:space="0"/>
-              <w:bottom w:val="single" w:color="000000" w:themeColor="text1" w:sz="4" w:space="0"/>
-              <w:right w:val="single" w:color="000000" w:themeColor="text1" w:sz="4" w:space="0"/>
-            </w:tcBorders>
-            <w:shd w:val="clear" w:color="auto" w:fill="auto"/>
-            <w:tcMar>
-              <w:top w:w="0" w:type="dxa"/>
-              <w:left w:w="0" w:type="dxa"/>
-              <w:bottom w:w="0" w:type="dxa"/>
-              <w:right w:w="0" w:type="dxa"/>
-            </w:tcMar>
-            <w:vAlign w:val="center"/>
-          </w:tcPr>
-          <w:p>
-            <w:pPr>
-              <w:pBdr>
-                <w:top w:val="nil"/>
-                <w:left w:val="nil"/>
-                <w:bottom w:val="nil"/>
-                <w:right w:val="nil"/>
-                <w:between w:val="nil"/>
-              </w:pBdr>
-              <w:spacing w:after="142"/>
-              <w:jc w:val="both"/>
-              <w:rPr>
-                <w:noProof/>
-                <w:color w:val="000000"/>
-              </w:rPr>
-            </w:pPr>
-            <w:r>
-              <w:rPr>
-                <w:noProof/>
-                <w:color w:val="000000"/>
-              </w:rPr>
-              <w:t xml:space="preserve">2-O sistema </w:t>
-            </w:r>
-            <w:r>
-              <w:rPr>
-                <w:noProof/>
-                <w:color w:val="000000"/>
+                <w:color w:val="000000" w:themeColor="text1" w:themeTint="FF" w:themeShade="FF"/>
+                <w:sz w:val="24"/>
+                <w:szCs w:val="24"/>
+              </w:rPr>
+            </w:pPr>
+            <w:r>
+              <w:rPr>
+                <w:noProof/>
+                <w:color w:val="000000" w:themeColor="text1" w:themeTint="FF" w:themeShade="FF"/>
+              </w:rPr>
+              <w:t>2-</w:t>
+            </w:r>
+            <w:r>
+              <w:rPr>
+                <w:noProof/>
+                <w:color w:val="000000" w:themeColor="text1" w:themeTint="FF" w:themeShade="FF"/>
+              </w:rPr>
+              <w:t xml:space="preserve"> O sistema </w:t>
+            </w:r>
+            <w:r>
+              <w:rPr>
+                <w:noProof/>
+                <w:color w:val="000000" w:themeColor="text1" w:themeTint="FF" w:themeShade="FF"/>
               </w:rPr>
               <w:t>exibe o nível de emissão do usuário calculado</w:t>
             </w:r>
             <w:r>
               <w:rPr>
                 <w:noProof/>
-                <w:color w:val="000000"/>
+                <w:color w:val="000000" w:themeColor="text1" w:themeTint="FF" w:themeShade="FF"/>
               </w:rPr>
               <w:t>.</w:t>
             </w:r>
@@ -3013,43 +3010,19 @@
     </w:tbl>
     <w:p>
       <w:pPr>
-        <w:pBdr>
-          <w:top w:val="nil"/>
-          <w:left w:val="nil"/>
-          <w:bottom w:val="nil"/>
-          <w:right w:val="nil"/>
-          <w:between w:val="nil"/>
-        </w:pBdr>
         <w:jc w:val="center"/>
         <w:rPr>
           <w:noProof/>
-          <w:color w:val="000000"/>
+          <w:color w:val="000000" w:themeColor="text1" w:themeTint="FF" w:themeShade="FF"/>
         </w:rPr>
       </w:pPr>
       <w:r>
         <w:rPr>
           <w:noProof/>
-          <w:color w:val="000000"/>
+          <w:color w:val="000000" w:themeColor="text1" w:themeTint="FF" w:themeShade="FF"/>
         </w:rPr>
         <w:t>Fonte: Autores</w:t>
       </w:r>
-    </w:p>
-    <w:p>
-      <w:pPr>
-        <w:pBdr>
-          <w:top w:val="nil"/>
-          <w:left w:val="nil"/>
-          <w:bottom w:val="nil"/>
-          <w:right w:val="nil"/>
-          <w:between w:val="nil"/>
-        </w:pBdr>
-        <w:spacing w:after="120"/>
-        <w:jc w:val="center"/>
-        <w:rPr>
-          <w:noProof/>
-          <w:color w:val="000000"/>
-        </w:rPr>
-      </w:pPr>
     </w:p>
     <w:p>
       <w:pPr>
@@ -4452,9 +4425,9 @@
             <w:r>
               <w:rPr>
                 <w:noProof/>
-                <w:color w:val="000000"/>
-              </w:rPr>
-              <w:t>Devem ser exibidos os níveis de emissão do usuário – RF03</w:t>
+                <w:color w:val="000000" w:themeColor="text1" w:themeTint="FF" w:themeShade="FF"/>
+              </w:rPr>
+              <w:t>Podem ser exibidos os níveis de emissão do usuário – RF03</w:t>
             </w:r>
           </w:p>
         </w:tc>
@@ -4685,6 +4658,7 @@
           </w:tcPr>
           <w:p>
             <w:pPr>
+              <w:pStyle w:val="Normal"/>
               <w:pBdr>
                 <w:top w:val="nil"/>
                 <w:left w:val="nil"/>
@@ -4702,10 +4676,24 @@
             <w:r>
               <w:rPr>
                 <w:noProof/>
-                <w:color w:val="000000"/>
+                <w:color w:val="000000" w:themeColor="text1" w:themeTint="FF" w:themeShade="FF"/>
               </w:rPr>
               <w:t> </w:t>
             </w:r>
+            <w:r>
+              <w:rPr>
+                <w:noProof/>
+                <w:color w:val="000000" w:themeColor="text1" w:themeTint="FF" w:themeShade="FF"/>
+              </w:rPr>
+              <w:t>2–Se desejado pelo usuário, o sistema redireciona para o requisito RF03</w:t>
+            </w:r>
+            <w:r>
+              <w:rPr>
+                <w:noProof/>
+                <w:color w:val="000000" w:themeColor="text1" w:themeTint="FF" w:themeShade="FF"/>
+              </w:rPr>
+              <w:t>.</w:t>
+            </w:r>
           </w:p>
         </w:tc>
         <w:tc>
@@ -4742,20 +4730,6 @@
                 <w:color w:val="000000"/>
               </w:rPr>
             </w:pPr>
-            <w:r>
-              <w:rPr>
-                <w:noProof/>
-                <w:color w:val="000000" w:themeColor="text1" w:themeTint="FF" w:themeShade="FF"/>
-              </w:rPr>
-              <w:t>2–O sistema muda para o requisito RF03</w:t>
-            </w:r>
-            <w:r>
-              <w:rPr>
-                <w:noProof/>
-                <w:color w:val="000000" w:themeColor="text1" w:themeTint="FF" w:themeShade="FF"/>
-              </w:rPr>
-              <w:t>.</w:t>
-            </w:r>
           </w:p>
         </w:tc>
       </w:tr>
@@ -5631,7 +5605,7 @@
                 <w:noProof/>
                 <w:color w:val="000000" w:themeColor="text1" w:themeTint="FF" w:themeShade="FF"/>
               </w:rPr>
-              <w:t>média global e a média do usuário, e para isso, passa para RF03.</w:t>
+              <w:t>média global e a média do usuário, e para isso, passa para RF07.</w:t>
             </w:r>
           </w:p>
         </w:tc>
@@ -5722,32 +5696,23 @@
     </w:p>
     <w:tbl>
       <w:tblPr>
-        <w:tblW w:w="9405" w:type="dxa"/>
-        <w:tblBorders>
-          <w:top w:val="single" w:color="000000" w:sz="4" w:space="0"/>
-          <w:left w:val="single" w:color="000000" w:sz="4" w:space="0"/>
-          <w:bottom w:val="single" w:color="000000" w:sz="4" w:space="0"/>
-          <w:right w:val="single" w:color="000000" w:sz="4" w:space="0"/>
-          <w:insideH w:val="single" w:color="000000" w:sz="4" w:space="0"/>
-          <w:insideV w:val="single" w:color="000000" w:sz="4" w:space="0"/>
-        </w:tblBorders>
-        <w:tblLayout w:type="fixed"/>
+        <w:tblW w:w="0" w:type="auto"/>
         <w:tblLook w:val="0400" w:firstRow="0" w:lastRow="0" w:firstColumn="0" w:lastColumn="0" w:noHBand="0" w:noVBand="1"/>
       </w:tblPr>
       <w:tblGrid>
-        <w:gridCol w:w="1905"/>
-        <w:gridCol w:w="2940"/>
-        <w:gridCol w:w="4560"/>
+        <w:gridCol w:w="2115"/>
+        <w:gridCol w:w="2760"/>
+        <w:gridCol w:w="4530"/>
       </w:tblGrid>
       <w:tr>
         <w:tc>
           <w:tcPr>
-            <w:tcW w:w="1905" w:type="dxa"/>
-            <w:tcBorders>
-              <w:top w:val="single" w:color="000000" w:themeColor="text1" w:sz="4" w:space="0"/>
-              <w:left w:val="single" w:color="000000" w:themeColor="text1" w:sz="4" w:space="0"/>
-              <w:bottom w:val="single" w:color="000000" w:themeColor="text1" w:sz="4" w:space="0"/>
-              <w:right w:val="single" w:color="000000" w:themeColor="text1" w:sz="4" w:space="0"/>
+            <w:tcW w:w="2115" w:type="dxa"/>
+            <w:tcBorders>
+              <w:top w:val="single" w:color="000000" w:themeColor="text1" w:sz="4"/>
+              <w:left w:val="single" w:color="000000" w:themeColor="text1" w:sz="4"/>
+              <w:bottom w:val="single" w:color="000000" w:themeColor="text1" w:sz="4"/>
+              <w:right w:val="single" w:color="000000" w:themeColor="text1" w:sz="4"/>
             </w:tcBorders>
             <w:shd w:val="clear" w:color="auto" w:fill="BFBFBF" w:themeFill="background1" w:themeFillShade="BF"/>
             <w:tcMar>
@@ -5759,86 +5724,70 @@
           </w:tcPr>
           <w:p>
             <w:pPr>
-              <w:pBdr>
-                <w:top w:val="nil"/>
-                <w:left w:val="nil"/>
-                <w:bottom w:val="nil"/>
-                <w:right w:val="nil"/>
-                <w:between w:val="nil"/>
-              </w:pBdr>
-              <w:spacing w:after="142"/>
-              <w:rPr>
-                <w:noProof/>
-                <w:color w:val="000000"/>
-              </w:rPr>
-            </w:pPr>
-            <w:r>
-              <w:rPr>
-                <w:noProof/>
-                <w:color w:val="000000"/>
-              </w:rPr>
-              <w:lastRenderedPageBreak/>
+              <w:rPr>
+                <w:noProof/>
+                <w:color w:val="000000" w:themeColor="text1" w:themeTint="FF" w:themeShade="FF"/>
+              </w:rPr>
+            </w:pPr>
+            <w:r>
+              <w:rPr>
+                <w:noProof/>
+                <w:color w:val="000000" w:themeColor="text1" w:themeTint="FF" w:themeShade="FF"/>
+              </w:rPr>
               <w:t>Caso de Uso</w:t>
             </w:r>
           </w:p>
         </w:tc>
         <w:tc>
           <w:tcPr>
-            <w:tcW w:w="7500" w:type="dxa"/>
+            <w:tcW w:w="7290" w:type="dxa"/>
             <w:gridSpan w:val="2"/>
             <w:tcBorders>
-              <w:top w:val="single" w:color="000000" w:themeColor="text1" w:sz="4" w:space="0"/>
-              <w:left w:val="single" w:color="000000" w:themeColor="text1" w:sz="4" w:space="0"/>
-              <w:bottom w:val="single" w:color="000000" w:themeColor="text1" w:sz="4" w:space="0"/>
-              <w:right w:val="single" w:color="000000" w:themeColor="text1" w:sz="4" w:space="0"/>
-            </w:tcBorders>
-            <w:tcMar>
-              <w:top w:w="0" w:type="dxa"/>
-              <w:left w:w="0" w:type="dxa"/>
-              <w:bottom w:w="0" w:type="dxa"/>
-              <w:right w:w="0" w:type="dxa"/>
-            </w:tcMar>
-          </w:tcPr>
-          <w:p>
-            <w:pPr>
-              <w:pBdr>
-                <w:top w:val="nil"/>
-                <w:left w:val="nil"/>
-                <w:bottom w:val="nil"/>
-                <w:right w:val="nil"/>
-                <w:between w:val="nil"/>
-              </w:pBdr>
-              <w:spacing w:after="142"/>
-              <w:rPr>
-                <w:noProof/>
-                <w:color w:val="000000"/>
-              </w:rPr>
-            </w:pPr>
-            <w:r>
-              <w:rPr>
-                <w:noProof/>
-                <w:color w:val="000000"/>
+              <w:top w:val="single" w:color="000000" w:themeColor="text1" w:sz="4"/>
+              <w:left w:val="single" w:color="000000" w:themeColor="text1" w:sz="4"/>
+              <w:bottom w:val="single" w:color="000000" w:themeColor="text1" w:sz="4"/>
+              <w:right w:val="single" w:color="000000" w:themeColor="text1" w:sz="4"/>
+            </w:tcBorders>
+            <w:tcMar>
+              <w:top w:w="0" w:type="dxa"/>
+              <w:left w:w="0" w:type="dxa"/>
+              <w:bottom w:w="0" w:type="dxa"/>
+              <w:right w:w="0" w:type="dxa"/>
+            </w:tcMar>
+          </w:tcPr>
+          <w:p>
+            <w:pPr>
+              <w:spacing w:after="142"/>
+              <w:rPr>
+                <w:noProof/>
+                <w:color w:val="000000" w:themeColor="text1" w:themeTint="FF" w:themeShade="FF"/>
+              </w:rPr>
+            </w:pPr>
+            <w:r>
+              <w:rPr>
+                <w:noProof/>
+                <w:color w:val="000000" w:themeColor="text1" w:themeTint="FF" w:themeShade="FF"/>
               </w:rPr>
               <w:t>RF</w:t>
             </w:r>
             <w:r>
               <w:rPr>
                 <w:noProof/>
-                <w:color w:val="000000"/>
+                <w:color w:val="000000" w:themeColor="text1" w:themeTint="FF" w:themeShade="FF"/>
               </w:rPr>
               <w:t>07</w:t>
             </w:r>
             <w:r>
               <w:rPr>
                 <w:noProof/>
-                <w:color w:val="000000"/>
+                <w:color w:val="000000" w:themeColor="text1" w:themeTint="FF" w:themeShade="FF"/>
               </w:rPr>
               <w:t xml:space="preserve">: </w:t>
             </w:r>
             <w:r>
               <w:rPr>
                 <w:noProof/>
-                <w:color w:val="000000"/>
+                <w:color w:val="000000" w:themeColor="text1" w:themeTint="FF" w:themeShade="FF"/>
               </w:rPr>
               <w:t>Exibir estatísticas globais</w:t>
             </w:r>
@@ -5848,12 +5797,12 @@
       <w:tr>
         <w:tc>
           <w:tcPr>
-            <w:tcW w:w="1905" w:type="dxa"/>
-            <w:tcBorders>
-              <w:top w:val="single" w:color="000000" w:themeColor="text1" w:sz="4" w:space="0"/>
-              <w:left w:val="single" w:color="000000" w:themeColor="text1" w:sz="4" w:space="0"/>
-              <w:bottom w:val="single" w:color="000000" w:themeColor="text1" w:sz="4" w:space="0"/>
-              <w:right w:val="single" w:color="000000" w:themeColor="text1" w:sz="4" w:space="0"/>
+            <w:tcW w:w="2115" w:type="dxa"/>
+            <w:tcBorders>
+              <w:top w:val="single" w:color="000000" w:themeColor="text1" w:sz="4"/>
+              <w:left w:val="single" w:color="000000" w:themeColor="text1" w:sz="4"/>
+              <w:bottom w:val="single" w:color="000000" w:themeColor="text1" w:sz="4"/>
+              <w:right w:val="single" w:color="000000" w:themeColor="text1" w:sz="4"/>
             </w:tcBorders>
             <w:shd w:val="clear" w:color="auto" w:fill="BFBFBF" w:themeFill="background1" w:themeFillShade="BF"/>
             <w:tcMar>
@@ -5865,23 +5814,15 @@
           </w:tcPr>
           <w:p>
             <w:pPr>
-              <w:pBdr>
-                <w:top w:val="nil"/>
-                <w:left w:val="nil"/>
-                <w:bottom w:val="nil"/>
-                <w:right w:val="nil"/>
-                <w:between w:val="nil"/>
-              </w:pBdr>
-              <w:spacing w:after="142"/>
-              <w:rPr>
-                <w:noProof/>
-                <w:color w:val="000000"/>
-              </w:rPr>
-            </w:pPr>
-            <w:r>
-              <w:rPr>
-                <w:noProof/>
-                <w:color w:val="000000"/>
+              <w:rPr>
+                <w:noProof/>
+                <w:color w:val="000000" w:themeColor="text1" w:themeTint="FF" w:themeShade="FF"/>
+              </w:rPr>
+            </w:pPr>
+            <w:r>
+              <w:rPr>
+                <w:noProof/>
+                <w:color w:val="000000" w:themeColor="text1" w:themeTint="FF" w:themeShade="FF"/>
               </w:rPr>
               <w:t>Ator Principal</w:t>
             </w:r>
@@ -5889,13 +5830,13 @@
         </w:tc>
         <w:tc>
           <w:tcPr>
-            <w:tcW w:w="7500" w:type="dxa"/>
+            <w:tcW w:w="7290" w:type="dxa"/>
             <w:gridSpan w:val="2"/>
             <w:tcBorders>
-              <w:top w:val="single" w:color="000000" w:themeColor="text1" w:sz="4" w:space="0"/>
-              <w:left w:val="single" w:color="000000" w:themeColor="text1" w:sz="4" w:space="0"/>
-              <w:bottom w:val="single" w:color="000000" w:themeColor="text1" w:sz="4" w:space="0"/>
-              <w:right w:val="single" w:color="000000" w:themeColor="text1" w:sz="4" w:space="0"/>
+              <w:top w:val="single" w:color="000000" w:themeColor="text1" w:sz="4"/>
+              <w:left w:val="single" w:color="000000" w:themeColor="text1" w:sz="4"/>
+              <w:bottom w:val="single" w:color="000000" w:themeColor="text1" w:sz="4"/>
+              <w:right w:val="single" w:color="000000" w:themeColor="text1" w:sz="4"/>
             </w:tcBorders>
             <w:tcMar>
               <w:top w:w="0" w:type="dxa"/>
@@ -5907,17 +5848,10 @@
           <w:p>
             <w:pPr>
               <w:pStyle w:val="Normal"/>
-              <w:pBdr>
-                <w:top w:val="nil"/>
-                <w:left w:val="nil"/>
-                <w:bottom w:val="nil"/>
-                <w:right w:val="nil"/>
-                <w:between w:val="nil"/>
-              </w:pBdr>
-              <w:spacing w:after="142"/>
-              <w:rPr>
-                <w:noProof/>
-                <w:color w:val="000000"/>
+              <w:spacing w:after="142"/>
+              <w:rPr>
+                <w:noProof/>
+                <w:color w:val="000000" w:themeColor="text1" w:themeTint="FF" w:themeShade="FF"/>
                 <w:sz w:val="24"/>
                 <w:szCs w:val="24"/>
               </w:rPr>
@@ -5942,12 +5876,12 @@
       <w:tr>
         <w:tc>
           <w:tcPr>
-            <w:tcW w:w="1905" w:type="dxa"/>
-            <w:tcBorders>
-              <w:top w:val="single" w:color="000000" w:themeColor="text1" w:sz="4" w:space="0"/>
-              <w:left w:val="single" w:color="000000" w:themeColor="text1" w:sz="4" w:space="0"/>
-              <w:bottom w:val="single" w:color="000000" w:themeColor="text1" w:sz="4" w:space="0"/>
-              <w:right w:val="single" w:color="000000" w:themeColor="text1" w:sz="4" w:space="0"/>
+            <w:tcW w:w="2115" w:type="dxa"/>
+            <w:tcBorders>
+              <w:top w:val="single" w:color="000000" w:themeColor="text1" w:sz="4"/>
+              <w:left w:val="single" w:color="000000" w:themeColor="text1" w:sz="4"/>
+              <w:bottom w:val="single" w:color="000000" w:themeColor="text1" w:sz="4"/>
+              <w:right w:val="single" w:color="000000" w:themeColor="text1" w:sz="4"/>
             </w:tcBorders>
             <w:shd w:val="clear" w:color="auto" w:fill="BFBFBF" w:themeFill="background1" w:themeFillShade="BF"/>
             <w:tcMar>
@@ -5959,23 +5893,15 @@
           </w:tcPr>
           <w:p>
             <w:pPr>
-              <w:pBdr>
-                <w:top w:val="nil"/>
-                <w:left w:val="nil"/>
-                <w:bottom w:val="nil"/>
-                <w:right w:val="nil"/>
-                <w:between w:val="nil"/>
-              </w:pBdr>
-              <w:spacing w:after="142"/>
-              <w:rPr>
-                <w:noProof/>
-                <w:color w:val="000000"/>
-              </w:rPr>
-            </w:pPr>
-            <w:r>
-              <w:rPr>
-                <w:noProof/>
-                <w:color w:val="000000"/>
+              <w:rPr>
+                <w:noProof/>
+                <w:color w:val="000000" w:themeColor="text1" w:themeTint="FF" w:themeShade="FF"/>
+              </w:rPr>
+            </w:pPr>
+            <w:r>
+              <w:rPr>
+                <w:noProof/>
+                <w:color w:val="000000" w:themeColor="text1" w:themeTint="FF" w:themeShade="FF"/>
               </w:rPr>
               <w:t>Ator secundário</w:t>
             </w:r>
@@ -5983,13 +5909,81 @@
         </w:tc>
         <w:tc>
           <w:tcPr>
-            <w:tcW w:w="7500" w:type="dxa"/>
+            <w:tcW w:w="7290" w:type="dxa"/>
             <w:gridSpan w:val="2"/>
             <w:tcBorders>
-              <w:top w:val="single" w:color="000000" w:themeColor="text1" w:sz="4" w:space="0"/>
-              <w:left w:val="single" w:color="000000" w:themeColor="text1" w:sz="4" w:space="0"/>
-              <w:bottom w:val="single" w:color="000000" w:themeColor="text1" w:sz="4" w:space="0"/>
-              <w:right w:val="single" w:color="000000" w:themeColor="text1" w:sz="4" w:space="0"/>
+              <w:top w:val="single" w:color="000000" w:themeColor="text1" w:sz="4"/>
+              <w:left w:val="single" w:color="000000" w:themeColor="text1" w:sz="4"/>
+              <w:bottom w:val="single" w:color="000000" w:themeColor="text1" w:sz="4"/>
+              <w:right w:val="single" w:color="000000" w:themeColor="text1" w:sz="4"/>
+            </w:tcBorders>
+            <w:tcMar>
+              <w:top w:w="0" w:type="dxa"/>
+              <w:left w:w="0" w:type="dxa"/>
+              <w:bottom w:w="0" w:type="dxa"/>
+              <w:right w:w="0" w:type="dxa"/>
+            </w:tcMar>
+          </w:tcPr>
+          <w:p>
+            <w:pPr>
+              <w:rPr>
+                <w:noProof/>
+                <w:color w:val="000000" w:themeColor="text1" w:themeTint="FF" w:themeShade="FF"/>
+              </w:rPr>
+            </w:pPr>
+            <w:r>
+              <w:rPr>
+                <w:noProof/>
+                <w:color w:val="000000" w:themeColor="text1" w:themeTint="FF" w:themeShade="FF"/>
+              </w:rPr>
+              <w:t>Sistema</w:t>
+            </w:r>
+          </w:p>
+        </w:tc>
+      </w:tr>
+      <w:tr>
+        <w:tc>
+          <w:tcPr>
+            <w:tcW w:w="2115" w:type="dxa"/>
+            <w:tcBorders>
+              <w:top w:val="single" w:color="000000" w:themeColor="text1" w:sz="4"/>
+              <w:left w:val="single" w:color="000000" w:themeColor="text1" w:sz="4"/>
+              <w:bottom w:val="single" w:color="000000" w:themeColor="text1" w:sz="4"/>
+              <w:right w:val="single" w:color="000000" w:themeColor="text1" w:sz="4"/>
+            </w:tcBorders>
+            <w:shd w:val="clear" w:color="auto" w:fill="BFBFBF" w:themeFill="background1" w:themeFillShade="BF"/>
+            <w:tcMar>
+              <w:top w:w="0" w:type="dxa"/>
+              <w:left w:w="0" w:type="dxa"/>
+              <w:bottom w:w="0" w:type="dxa"/>
+              <w:right w:w="0" w:type="dxa"/>
+            </w:tcMar>
+          </w:tcPr>
+          <w:p>
+            <w:pPr>
+              <w:rPr>
+                <w:noProof/>
+                <w:color w:val="000000" w:themeColor="text1" w:themeTint="FF" w:themeShade="FF"/>
+              </w:rPr>
+            </w:pPr>
+            <w:r>
+              <w:rPr>
+                <w:noProof/>
+                <w:color w:val="000000" w:themeColor="text1" w:themeTint="FF" w:themeShade="FF"/>
+              </w:rPr>
+              <w:t>Pré-condição</w:t>
+            </w:r>
+          </w:p>
+        </w:tc>
+        <w:tc>
+          <w:tcPr>
+            <w:tcW w:w="7290" w:type="dxa"/>
+            <w:gridSpan w:val="2"/>
+            <w:tcBorders>
+              <w:top w:val="single" w:color="000000" w:themeColor="text1" w:sz="4"/>
+              <w:left w:val="single" w:color="000000" w:themeColor="text1" w:sz="4"/>
+              <w:bottom w:val="single" w:color="000000" w:themeColor="text1" w:sz="4"/>
+              <w:right w:val="single" w:color="000000" w:themeColor="text1" w:sz="4"/>
             </w:tcBorders>
             <w:tcMar>
               <w:top w:w="0" w:type="dxa"/>
@@ -6001,16 +5995,422 @@
           <w:p>
             <w:pPr>
               <w:pStyle w:val="Normal"/>
-              <w:pBdr>
-                <w:top w:val="nil"/>
-                <w:left w:val="nil"/>
-                <w:bottom w:val="nil"/>
-                <w:right w:val="nil"/>
-                <w:between w:val="nil"/>
-              </w:pBdr>
-              <w:rPr>
-                <w:noProof/>
-                <w:color w:val="000000"/>
+              <w:spacing w:after="142"/>
+              <w:rPr>
+                <w:noProof/>
+                <w:color w:val="000000" w:themeColor="text1" w:themeTint="FF" w:themeShade="FF"/>
+              </w:rPr>
+            </w:pPr>
+          </w:p>
+        </w:tc>
+      </w:tr>
+      <w:tr>
+        <w:tc>
+          <w:tcPr>
+            <w:tcW w:w="2115" w:type="dxa"/>
+            <w:tcBorders>
+              <w:top w:val="single" w:color="000000" w:themeColor="text1" w:sz="4"/>
+              <w:left w:val="single" w:color="000000" w:themeColor="text1" w:sz="4"/>
+              <w:bottom w:val="single" w:color="000000" w:themeColor="text1" w:sz="4"/>
+              <w:right w:val="single" w:color="000000" w:themeColor="text1" w:sz="4"/>
+            </w:tcBorders>
+            <w:shd w:val="clear" w:color="auto" w:fill="BFBFBF" w:themeFill="background1" w:themeFillShade="BF"/>
+            <w:tcMar>
+              <w:top w:w="0" w:type="dxa"/>
+              <w:left w:w="0" w:type="dxa"/>
+              <w:bottom w:w="0" w:type="dxa"/>
+              <w:right w:w="0" w:type="dxa"/>
+            </w:tcMar>
+          </w:tcPr>
+          <w:p>
+            <w:pPr>
+              <w:rPr>
+                <w:noProof/>
+                <w:color w:val="000000" w:themeColor="text1" w:themeTint="FF" w:themeShade="FF"/>
+              </w:rPr>
+            </w:pPr>
+            <w:r>
+              <w:rPr>
+                <w:noProof/>
+                <w:color w:val="000000" w:themeColor="text1" w:themeTint="FF" w:themeShade="FF"/>
+              </w:rPr>
+              <w:t>Pós-condição</w:t>
+            </w:r>
+          </w:p>
+        </w:tc>
+        <w:tc>
+          <w:tcPr>
+            <w:tcW w:w="7290" w:type="dxa"/>
+            <w:gridSpan w:val="2"/>
+            <w:tcBorders>
+              <w:top w:val="single" w:color="000000" w:themeColor="text1" w:sz="4"/>
+              <w:left w:val="single" w:color="000000" w:themeColor="text1" w:sz="4"/>
+              <w:bottom w:val="single" w:color="000000" w:themeColor="text1" w:sz="4"/>
+              <w:right w:val="single" w:color="000000" w:themeColor="text1" w:sz="4"/>
+            </w:tcBorders>
+            <w:tcMar>
+              <w:top w:w="0" w:type="dxa"/>
+              <w:left w:w="0" w:type="dxa"/>
+              <w:bottom w:w="0" w:type="dxa"/>
+              <w:right w:w="0" w:type="dxa"/>
+            </w:tcMar>
+          </w:tcPr>
+          <w:p>
+            <w:pPr>
+              <w:rPr>
+                <w:noProof/>
+                <w:color w:val="000000" w:themeColor="text1" w:themeTint="FF" w:themeShade="FF"/>
+              </w:rPr>
+            </w:pPr>
+          </w:p>
+        </w:tc>
+      </w:tr>
+      <w:tr>
+        <w:tc>
+          <w:tcPr>
+            <w:tcW w:w="4875" w:type="dxa"/>
+            <w:gridSpan w:val="2"/>
+            <w:tcBorders>
+              <w:top w:val="single" w:color="000000" w:themeColor="text1" w:sz="4"/>
+              <w:left w:val="single" w:color="000000" w:themeColor="text1" w:sz="4"/>
+              <w:bottom w:val="single" w:color="000000" w:themeColor="text1" w:sz="4"/>
+              <w:right w:val="single" w:color="000000" w:themeColor="text1" w:sz="4"/>
+            </w:tcBorders>
+            <w:shd w:val="clear" w:color="auto" w:fill="BFBFBF" w:themeFill="background1" w:themeFillShade="BF"/>
+            <w:tcMar>
+              <w:top w:w="0" w:type="dxa"/>
+              <w:left w:w="0" w:type="dxa"/>
+              <w:bottom w:w="0" w:type="dxa"/>
+              <w:right w:w="0" w:type="dxa"/>
+            </w:tcMar>
+          </w:tcPr>
+          <w:p>
+            <w:pPr>
+              <w:rPr>
+                <w:noProof/>
+                <w:color w:val="000000" w:themeColor="text1" w:themeTint="FF" w:themeShade="FF"/>
+              </w:rPr>
+            </w:pPr>
+            <w:r>
+              <w:rPr>
+                <w:noProof/>
+                <w:color w:val="000000" w:themeColor="text1" w:themeTint="FF" w:themeShade="FF"/>
+              </w:rPr>
+              <w:t>Ações do Ator</w:t>
+            </w:r>
+          </w:p>
+        </w:tc>
+        <w:tc>
+          <w:tcPr>
+            <w:tcW w:w="4530" w:type="dxa"/>
+            <w:tcBorders>
+              <w:top w:val="single" w:color="000000" w:themeColor="text1" w:sz="4"/>
+              <w:left w:val="single" w:color="000000" w:themeColor="text1" w:sz="4"/>
+              <w:bottom w:val="single" w:color="000000" w:themeColor="text1" w:sz="4"/>
+              <w:right w:val="single" w:color="000000" w:themeColor="text1" w:sz="4"/>
+            </w:tcBorders>
+            <w:shd w:val="clear" w:color="auto" w:fill="BFBFBF" w:themeFill="background1" w:themeFillShade="BF"/>
+            <w:tcMar>
+              <w:top w:w="0" w:type="dxa"/>
+              <w:left w:w="0" w:type="dxa"/>
+              <w:bottom w:w="0" w:type="dxa"/>
+              <w:right w:w="0" w:type="dxa"/>
+            </w:tcMar>
+          </w:tcPr>
+          <w:p>
+            <w:pPr>
+              <w:spacing w:after="142"/>
+              <w:jc w:val="center"/>
+              <w:rPr>
+                <w:noProof/>
+                <w:color w:val="000000" w:themeColor="text1" w:themeTint="FF" w:themeShade="FF"/>
+              </w:rPr>
+            </w:pPr>
+            <w:r>
+              <w:rPr>
+                <w:noProof/>
+                <w:color w:val="000000" w:themeColor="text1" w:themeTint="FF" w:themeShade="FF"/>
+              </w:rPr>
+              <w:t>Ações do Sistema</w:t>
+            </w:r>
+          </w:p>
+        </w:tc>
+      </w:tr>
+      <w:tr>
+        <w:tc>
+          <w:tcPr>
+            <w:tcW w:w="9405" w:type="dxa"/>
+            <w:gridSpan w:val="3"/>
+            <w:tcBorders>
+              <w:top w:val="nil"/>
+              <w:left w:val="nil"/>
+              <w:bottom w:val="nil"/>
+              <w:right w:val="nil"/>
+            </w:tcBorders>
+            <w:shd w:val="clear" w:color="auto" w:fill="auto"/>
+            <w:tcMar>
+              <w:top w:w="0" w:type="dxa"/>
+              <w:left w:w="0" w:type="dxa"/>
+              <w:bottom w:w="0" w:type="dxa"/>
+              <w:right w:w="0" w:type="dxa"/>
+            </w:tcMar>
+          </w:tcPr>
+          <w:p>
+            <w:pPr>
+              <w:jc w:val="center"/>
+              <w:rPr>
+                <w:noProof/>
+                <w:color w:val="000000" w:themeColor="text1" w:themeTint="FF" w:themeShade="FF"/>
+              </w:rPr>
+            </w:pPr>
+            <w:r>
+              <w:rPr>
+                <w:b w:val="1"/>
+                <w:bCs w:val="1"/>
+                <w:noProof/>
+                <w:color w:val="000000" w:themeColor="text1" w:themeTint="FF" w:themeShade="FF"/>
+              </w:rPr>
+              <w:t>Usuário</w:t>
+            </w:r>
+          </w:p>
+        </w:tc>
+      </w:tr>
+      <w:tr>
+        <w:tc>
+          <w:tcPr>
+            <w:tcW w:w="4875" w:type="dxa"/>
+            <w:gridSpan w:val="2"/>
+            <w:tcBorders>
+              <w:top w:val="single" w:color="000000" w:themeColor="text1" w:sz="4"/>
+              <w:left w:val="single" w:color="000000" w:themeColor="text1" w:sz="4"/>
+              <w:bottom w:val="single" w:color="000000" w:themeColor="text1" w:sz="4"/>
+              <w:right w:val="single" w:color="000000" w:themeColor="text1" w:sz="4"/>
+            </w:tcBorders>
+            <w:shd w:val="clear" w:color="auto" w:fill="auto"/>
+            <w:tcMar>
+              <w:top w:w="0" w:type="dxa"/>
+              <w:left w:w="0" w:type="dxa"/>
+              <w:bottom w:w="0" w:type="dxa"/>
+              <w:right w:w="0" w:type="dxa"/>
+            </w:tcMar>
+            <w:vAlign w:val="center"/>
+          </w:tcPr>
+          <w:p>
+            <w:pPr>
+              <w:pStyle w:val="Normal"/>
+              <w:spacing w:after="142"/>
+              <w:jc w:val="both"/>
+              <w:rPr>
+                <w:noProof/>
+                <w:color w:val="000000" w:themeColor="text1" w:themeTint="FF" w:themeShade="FF"/>
+              </w:rPr>
+            </w:pPr>
+            <w:r>
+              <w:rPr>
+                <w:noProof/>
+                <w:color w:val="000000" w:themeColor="text1" w:themeTint="FF" w:themeShade="FF"/>
+              </w:rPr>
+              <w:t xml:space="preserve">1-O usuário acessa no </w:t>
+            </w:r>
+            <w:r>
+              <w:rPr>
+                <w:noProof/>
+                <w:color w:val="000000" w:themeColor="text1" w:themeTint="FF" w:themeShade="FF"/>
+              </w:rPr>
+              <w:t>aplicativo</w:t>
+            </w:r>
+            <w:r>
+              <w:rPr>
+                <w:noProof/>
+                <w:color w:val="000000" w:themeColor="text1" w:themeTint="FF" w:themeShade="FF"/>
+              </w:rPr>
+              <w:t xml:space="preserve"> a área de nível de emissão e seleciona “Estatísticas globais”</w:t>
+            </w:r>
+            <w:r>
+              <w:rPr>
+                <w:noProof/>
+                <w:color w:val="000000" w:themeColor="text1" w:themeTint="FF" w:themeShade="FF"/>
+              </w:rPr>
+              <w:t>.</w:t>
+            </w:r>
+          </w:p>
+        </w:tc>
+        <w:tc>
+          <w:tcPr>
+            <w:tcW w:w="4530" w:type="dxa"/>
+            <w:tcBorders>
+              <w:top w:val="single" w:color="000000" w:themeColor="text1" w:sz="4"/>
+              <w:left w:val="single" w:color="000000" w:themeColor="text1" w:sz="4"/>
+              <w:bottom w:val="single" w:color="000000" w:themeColor="text1" w:sz="4"/>
+              <w:right w:val="single" w:color="000000" w:themeColor="text1" w:sz="4"/>
+            </w:tcBorders>
+            <w:shd w:val="clear" w:color="auto" w:fill="auto"/>
+            <w:tcMar>
+              <w:top w:w="0" w:type="dxa"/>
+              <w:left w:w="0" w:type="dxa"/>
+              <w:bottom w:w="0" w:type="dxa"/>
+              <w:right w:w="0" w:type="dxa"/>
+            </w:tcMar>
+            <w:vAlign w:val="center"/>
+          </w:tcPr>
+          <w:p>
+            <w:pPr>
+              <w:spacing w:after="142"/>
+              <w:jc w:val="both"/>
+              <w:rPr>
+                <w:noProof/>
+                <w:color w:val="000000" w:themeColor="text1" w:themeTint="FF" w:themeShade="FF"/>
+              </w:rPr>
+            </w:pPr>
+            <w:r>
+              <w:rPr>
+                <w:noProof/>
+                <w:color w:val="000000" w:themeColor="text1" w:themeTint="FF" w:themeShade="FF"/>
+              </w:rPr>
+              <w:t> </w:t>
+            </w:r>
+          </w:p>
+        </w:tc>
+      </w:tr>
+      <w:tr>
+        <w:tc>
+          <w:tcPr>
+            <w:tcW w:w="4875" w:type="dxa"/>
+            <w:gridSpan w:val="2"/>
+            <w:tcBorders>
+              <w:top w:val="single" w:color="000000" w:themeColor="text1" w:sz="4"/>
+              <w:left w:val="single" w:color="000000" w:themeColor="text1" w:sz="4"/>
+              <w:bottom w:val="single" w:color="000000" w:themeColor="text1" w:sz="4"/>
+              <w:right w:val="single" w:color="000000" w:themeColor="text1" w:sz="4"/>
+            </w:tcBorders>
+            <w:shd w:val="clear" w:color="auto" w:fill="auto"/>
+            <w:tcMar>
+              <w:top w:w="0" w:type="dxa"/>
+              <w:left w:w="0" w:type="dxa"/>
+              <w:bottom w:w="0" w:type="dxa"/>
+              <w:right w:w="0" w:type="dxa"/>
+            </w:tcMar>
+            <w:vAlign w:val="center"/>
+          </w:tcPr>
+          <w:p>
+            <w:pPr>
+              <w:rPr>
+                <w:noProof/>
+                <w:color w:val="000000" w:themeColor="text1" w:themeTint="FF" w:themeShade="FF"/>
+              </w:rPr>
+            </w:pPr>
+          </w:p>
+        </w:tc>
+        <w:tc>
+          <w:tcPr>
+            <w:tcW w:w="4530" w:type="dxa"/>
+            <w:tcBorders>
+              <w:top w:val="single" w:color="000000" w:themeColor="text1" w:sz="4"/>
+              <w:left w:val="single" w:color="000000" w:themeColor="text1" w:sz="4"/>
+              <w:bottom w:val="single" w:color="000000" w:themeColor="text1" w:sz="4"/>
+              <w:right w:val="single" w:color="000000" w:themeColor="text1" w:sz="4"/>
+            </w:tcBorders>
+            <w:shd w:val="clear" w:color="auto" w:fill="auto"/>
+            <w:tcMar>
+              <w:top w:w="0" w:type="dxa"/>
+              <w:left w:w="0" w:type="dxa"/>
+              <w:bottom w:w="0" w:type="dxa"/>
+              <w:right w:w="0" w:type="dxa"/>
+            </w:tcMar>
+            <w:vAlign w:val="center"/>
+          </w:tcPr>
+          <w:p>
+            <w:pPr>
+              <w:spacing w:after="142"/>
+              <w:jc w:val="both"/>
+              <w:rPr>
+                <w:noProof/>
+                <w:color w:val="000000" w:themeColor="text1" w:themeTint="FF" w:themeShade="FF"/>
+              </w:rPr>
+            </w:pPr>
+            <w:r>
+              <w:rPr>
+                <w:noProof/>
+                <w:color w:val="000000" w:themeColor="text1" w:themeTint="FF" w:themeShade="FF"/>
+              </w:rPr>
+              <w:t xml:space="preserve">2-O sistema mostra </w:t>
+            </w:r>
+            <w:r>
+              <w:rPr>
+                <w:noProof/>
+                <w:color w:val="000000" w:themeColor="text1" w:themeTint="FF" w:themeShade="FF"/>
+              </w:rPr>
+              <w:t>as estatísticas globais.</w:t>
+            </w:r>
+          </w:p>
+        </w:tc>
+      </w:tr>
+      <w:tr>
+        <w:tc>
+          <w:tcPr>
+            <w:tcW w:w="9405" w:type="dxa"/>
+            <w:gridSpan w:val="3"/>
+            <w:tcBorders>
+              <w:top w:val="nil"/>
+              <w:left w:val="nil"/>
+              <w:bottom w:val="nil"/>
+              <w:right w:val="nil"/>
+            </w:tcBorders>
+            <w:shd w:val="clear" w:color="auto" w:fill="auto"/>
+            <w:tcMar>
+              <w:top w:w="0" w:type="dxa"/>
+              <w:left w:w="0" w:type="dxa"/>
+              <w:bottom w:w="0" w:type="dxa"/>
+              <w:right w:w="0" w:type="dxa"/>
+            </w:tcMar>
+            <w:vAlign w:val="center"/>
+          </w:tcPr>
+          <w:p>
+            <w:pPr>
+              <w:jc w:val="center"/>
+              <w:rPr>
+                <w:noProof/>
+                <w:color w:val="000000" w:themeColor="text1" w:themeTint="FF" w:themeShade="FF"/>
+              </w:rPr>
+            </w:pPr>
+            <w:r>
+              <w:rPr>
+                <w:b w:val="1"/>
+                <w:bCs w:val="1"/>
+                <w:noProof/>
+                <w:color w:val="000000" w:themeColor="text1" w:themeTint="FF" w:themeShade="FF"/>
+              </w:rPr>
+              <w:t>Redirecionado</w:t>
+            </w:r>
+          </w:p>
+        </w:tc>
+      </w:tr>
+      <w:tr>
+        <w:tc>
+          <w:tcPr>
+            <w:tcW w:w="4875" w:type="dxa"/>
+            <w:gridSpan w:val="2"/>
+            <w:tcBorders>
+              <w:top w:val="single" w:color="000000" w:themeColor="text1" w:sz="4"/>
+              <w:left w:val="single" w:color="000000" w:themeColor="text1" w:sz="4"/>
+              <w:bottom w:val="single" w:color="000000" w:themeColor="text1" w:sz="4"/>
+              <w:right w:val="single" w:color="000000" w:themeColor="text1" w:sz="4"/>
+            </w:tcBorders>
+            <w:shd w:val="clear" w:color="auto" w:fill="auto"/>
+            <w:tcMar>
+              <w:top w:w="0" w:type="dxa"/>
+              <w:left w:w="0" w:type="dxa"/>
+              <w:bottom w:w="0" w:type="dxa"/>
+              <w:right w:w="0" w:type="dxa"/>
+            </w:tcMar>
+            <w:vAlign w:val="center"/>
+          </w:tcPr>
+          <w:p>
+            <w:pPr>
+              <w:pStyle w:val="Normal"/>
+              <w:rPr>
+                <w:noProof/>
+                <w:color w:val="000000" w:themeColor="text1" w:themeTint="FF" w:themeShade="FF"/>
                 <w:sz w:val="24"/>
                 <w:szCs w:val="24"/>
               </w:rPr>
@@ -6020,7 +6420,52 @@
                 <w:noProof/>
                 <w:color w:val="000000" w:themeColor="text1" w:themeTint="FF" w:themeShade="FF"/>
               </w:rPr>
-              <w:t>Sistema</w:t>
+              <w:t>1-</w:t>
+            </w:r>
+            <w:r>
+              <w:rPr>
+                <w:noProof/>
+                <w:color w:val="000000" w:themeColor="text1" w:themeTint="FF" w:themeShade="FF"/>
+                <w:sz w:val="24"/>
+                <w:szCs w:val="24"/>
+              </w:rPr>
+              <w:t xml:space="preserve"> O sistema redireciona para este requisito a partir de RF06.</w:t>
+            </w:r>
+          </w:p>
+        </w:tc>
+        <w:tc>
+          <w:tcPr>
+            <w:tcW w:w="4530" w:type="dxa"/>
+            <w:tcBorders>
+              <w:top w:val="single" w:color="000000" w:themeColor="text1" w:sz="4"/>
+              <w:left w:val="single" w:color="000000" w:themeColor="text1" w:sz="4"/>
+              <w:bottom w:val="single" w:color="000000" w:themeColor="text1" w:sz="4"/>
+              <w:right w:val="single" w:color="000000" w:themeColor="text1" w:sz="4"/>
+            </w:tcBorders>
+            <w:shd w:val="clear" w:color="auto" w:fill="auto"/>
+            <w:tcMar>
+              <w:top w:w="0" w:type="dxa"/>
+              <w:left w:w="0" w:type="dxa"/>
+              <w:bottom w:w="0" w:type="dxa"/>
+              <w:right w:w="0" w:type="dxa"/>
+            </w:tcMar>
+            <w:vAlign w:val="center"/>
+          </w:tcPr>
+          <w:p>
+            <w:pPr>
+              <w:spacing w:after="142"/>
+              <w:jc w:val="both"/>
+              <w:rPr>
+                <w:noProof/>
+                <w:color w:val="000000" w:themeColor="text1" w:themeTint="FF" w:themeShade="FF"/>
+              </w:rPr>
+            </w:pPr>
+            <w:r>
+              <w:rPr>
+                <w:noProof/>
+                <w:color w:val="000000" w:themeColor="text1" w:themeTint="FF" w:themeShade="FF"/>
+              </w:rPr>
+              <w:t> </w:t>
             </w:r>
           </w:p>
         </w:tc>
@@ -6028,253 +6473,13 @@
       <w:tr>
         <w:tc>
           <w:tcPr>
-            <w:tcW w:w="1905" w:type="dxa"/>
-            <w:tcBorders>
-              <w:top w:val="single" w:color="000000" w:themeColor="text1" w:sz="4" w:space="0"/>
-              <w:left w:val="single" w:color="000000" w:themeColor="text1" w:sz="4" w:space="0"/>
-              <w:bottom w:val="single" w:color="000000" w:themeColor="text1" w:sz="4" w:space="0"/>
-              <w:right w:val="single" w:color="000000" w:themeColor="text1" w:sz="4" w:space="0"/>
-            </w:tcBorders>
-            <w:shd w:val="clear" w:color="auto" w:fill="BFBFBF" w:themeFill="background1" w:themeFillShade="BF"/>
-            <w:tcMar>
-              <w:top w:w="0" w:type="dxa"/>
-              <w:left w:w="0" w:type="dxa"/>
-              <w:bottom w:w="0" w:type="dxa"/>
-              <w:right w:w="0" w:type="dxa"/>
-            </w:tcMar>
-          </w:tcPr>
-          <w:p>
-            <w:pPr>
-              <w:pBdr>
-                <w:top w:val="nil"/>
-                <w:left w:val="nil"/>
-                <w:bottom w:val="nil"/>
-                <w:right w:val="nil"/>
-                <w:between w:val="nil"/>
-              </w:pBdr>
-              <w:spacing w:after="142"/>
-              <w:rPr>
-                <w:noProof/>
-                <w:color w:val="000000"/>
-              </w:rPr>
-            </w:pPr>
-            <w:r>
-              <w:rPr>
-                <w:noProof/>
-                <w:color w:val="000000"/>
-              </w:rPr>
-              <w:t>Pré-condição</w:t>
-            </w:r>
-          </w:p>
-        </w:tc>
-        <w:tc>
-          <w:tcPr>
-            <w:tcW w:w="7500" w:type="dxa"/>
+            <w:tcW w:w="4875" w:type="dxa"/>
             <w:gridSpan w:val="2"/>
             <w:tcBorders>
-              <w:top w:val="single" w:color="000000" w:themeColor="text1" w:sz="4" w:space="0"/>
-              <w:left w:val="single" w:color="000000" w:themeColor="text1" w:sz="4" w:space="0"/>
-              <w:bottom w:val="single" w:color="000000" w:themeColor="text1" w:sz="4" w:space="0"/>
-              <w:right w:val="single" w:color="000000" w:themeColor="text1" w:sz="4" w:space="0"/>
-            </w:tcBorders>
-            <w:tcMar>
-              <w:top w:w="0" w:type="dxa"/>
-              <w:left w:w="0" w:type="dxa"/>
-              <w:bottom w:w="0" w:type="dxa"/>
-              <w:right w:w="0" w:type="dxa"/>
-            </w:tcMar>
-          </w:tcPr>
-          <w:p>
-            <w:pPr>
-              <w:pBdr>
-                <w:top w:val="nil"/>
-                <w:left w:val="nil"/>
-                <w:bottom w:val="nil"/>
-                <w:right w:val="nil"/>
-                <w:between w:val="nil"/>
-              </w:pBdr>
-              <w:spacing w:after="142"/>
-              <w:rPr>
-                <w:noProof/>
-                <w:color w:val="000000"/>
-              </w:rPr>
-            </w:pPr>
-          </w:p>
-        </w:tc>
-      </w:tr>
-      <w:tr>
-        <w:tc>
-          <w:tcPr>
-            <w:tcW w:w="1905" w:type="dxa"/>
-            <w:tcBorders>
-              <w:top w:val="single" w:color="000000" w:themeColor="text1" w:sz="4" w:space="0"/>
-              <w:left w:val="single" w:color="000000" w:themeColor="text1" w:sz="4" w:space="0"/>
-              <w:bottom w:val="single" w:color="000000" w:themeColor="text1" w:sz="4" w:space="0"/>
-              <w:right w:val="single" w:color="000000" w:themeColor="text1" w:sz="4" w:space="0"/>
-            </w:tcBorders>
-            <w:shd w:val="clear" w:color="auto" w:fill="BFBFBF" w:themeFill="background1" w:themeFillShade="BF"/>
-            <w:tcMar>
-              <w:top w:w="0" w:type="dxa"/>
-              <w:left w:w="0" w:type="dxa"/>
-              <w:bottom w:w="0" w:type="dxa"/>
-              <w:right w:w="0" w:type="dxa"/>
-            </w:tcMar>
-          </w:tcPr>
-          <w:p>
-            <w:pPr>
-              <w:pBdr>
-                <w:top w:val="nil"/>
-                <w:left w:val="nil"/>
-                <w:bottom w:val="nil"/>
-                <w:right w:val="nil"/>
-                <w:between w:val="nil"/>
-              </w:pBdr>
-              <w:spacing w:after="142"/>
-              <w:rPr>
-                <w:noProof/>
-                <w:color w:val="000000"/>
-              </w:rPr>
-            </w:pPr>
-            <w:r>
-              <w:rPr>
-                <w:noProof/>
-                <w:color w:val="000000"/>
-              </w:rPr>
-              <w:t>Pós-condição</w:t>
-            </w:r>
-          </w:p>
-        </w:tc>
-        <w:tc>
-          <w:tcPr>
-            <w:tcW w:w="7500" w:type="dxa"/>
-            <w:gridSpan w:val="2"/>
-            <w:tcBorders>
-              <w:top w:val="single" w:color="000000" w:themeColor="text1" w:sz="4" w:space="0"/>
-              <w:left w:val="single" w:color="000000" w:themeColor="text1" w:sz="4" w:space="0"/>
-              <w:bottom w:val="single" w:color="000000" w:themeColor="text1" w:sz="4" w:space="0"/>
-              <w:right w:val="single" w:color="000000" w:themeColor="text1" w:sz="4" w:space="0"/>
-            </w:tcBorders>
-            <w:tcMar>
-              <w:top w:w="0" w:type="dxa"/>
-              <w:left w:w="0" w:type="dxa"/>
-              <w:bottom w:w="0" w:type="dxa"/>
-              <w:right w:w="0" w:type="dxa"/>
-            </w:tcMar>
-          </w:tcPr>
-          <w:p>
-            <w:pPr>
-              <w:pBdr>
-                <w:top w:val="nil"/>
-                <w:left w:val="nil"/>
-                <w:bottom w:val="nil"/>
-                <w:right w:val="nil"/>
-                <w:between w:val="nil"/>
-              </w:pBdr>
-              <w:rPr>
-                <w:noProof/>
-                <w:color w:val="000000"/>
-              </w:rPr>
-            </w:pPr>
-          </w:p>
-        </w:tc>
-      </w:tr>
-      <w:tr>
-        <w:tc>
-          <w:tcPr>
-            <w:tcW w:w="4845" w:type="dxa"/>
-            <w:gridSpan w:val="2"/>
-            <w:tcBorders>
-              <w:top w:val="single" w:color="000000" w:themeColor="text1" w:sz="4" w:space="0"/>
-              <w:left w:val="single" w:color="000000" w:themeColor="text1" w:sz="4" w:space="0"/>
-              <w:bottom w:val="single" w:color="000000" w:themeColor="text1" w:sz="4" w:space="0"/>
-              <w:right w:val="single" w:color="000000" w:themeColor="text1" w:sz="4" w:space="0"/>
-            </w:tcBorders>
-            <w:shd w:val="clear" w:color="auto" w:fill="BFBFBF" w:themeFill="background1" w:themeFillShade="BF"/>
-            <w:tcMar>
-              <w:top w:w="0" w:type="dxa"/>
-              <w:left w:w="0" w:type="dxa"/>
-              <w:bottom w:w="0" w:type="dxa"/>
-              <w:right w:w="0" w:type="dxa"/>
-            </w:tcMar>
-          </w:tcPr>
-          <w:p>
-            <w:pPr>
-              <w:pBdr>
-                <w:top w:val="nil"/>
-                <w:left w:val="nil"/>
-                <w:bottom w:val="nil"/>
-                <w:right w:val="nil"/>
-                <w:between w:val="nil"/>
-              </w:pBdr>
-              <w:spacing w:after="142"/>
-              <w:jc w:val="center"/>
-              <w:rPr>
-                <w:noProof/>
-                <w:color w:val="000000"/>
-              </w:rPr>
-            </w:pPr>
-            <w:r>
-              <w:rPr>
-                <w:noProof/>
-                <w:color w:val="000000"/>
-              </w:rPr>
-              <w:t>Ações do Ator</w:t>
-            </w:r>
-          </w:p>
-        </w:tc>
-        <w:tc>
-          <w:tcPr>
-            <w:tcW w:w="4560" w:type="dxa"/>
-            <w:tcBorders>
-              <w:top w:val="single" w:color="000000" w:themeColor="text1" w:sz="4" w:space="0"/>
-              <w:left w:val="single" w:color="000000" w:themeColor="text1" w:sz="4" w:space="0"/>
-              <w:bottom w:val="single" w:color="000000" w:themeColor="text1" w:sz="4" w:space="0"/>
-              <w:right w:val="single" w:color="000000" w:themeColor="text1" w:sz="4" w:space="0"/>
-            </w:tcBorders>
-            <w:shd w:val="clear" w:color="auto" w:fill="BFBFBF" w:themeFill="background1" w:themeFillShade="BF"/>
-            <w:tcMar>
-              <w:top w:w="0" w:type="dxa"/>
-              <w:left w:w="0" w:type="dxa"/>
-              <w:bottom w:w="0" w:type="dxa"/>
-              <w:right w:w="0" w:type="dxa"/>
-            </w:tcMar>
-          </w:tcPr>
-          <w:p>
-            <w:pPr>
-              <w:pBdr>
-                <w:top w:val="nil"/>
-                <w:left w:val="nil"/>
-                <w:bottom w:val="nil"/>
-                <w:right w:val="nil"/>
-                <w:between w:val="nil"/>
-              </w:pBdr>
-              <w:spacing w:after="142"/>
-              <w:jc w:val="center"/>
-              <w:rPr>
-                <w:noProof/>
-                <w:color w:val="000000"/>
-              </w:rPr>
-            </w:pPr>
-            <w:r>
-              <w:rPr>
-                <w:noProof/>
-                <w:color w:val="000000"/>
-              </w:rPr>
-              <w:t>Ações do Sistema</w:t>
-            </w:r>
-          </w:p>
-        </w:tc>
-      </w:tr>
-      <w:tr>
-        <w:tc>
-          <w:tcPr>
-            <w:tcW w:w="4845" w:type="dxa"/>
-            <w:gridSpan w:val="2"/>
-            <w:tcBorders>
-              <w:top w:val="single" w:color="000000" w:themeColor="text1" w:sz="4" w:space="0"/>
-              <w:left w:val="single" w:color="000000" w:themeColor="text1" w:sz="4" w:space="0"/>
-              <w:bottom w:val="single" w:color="000000" w:themeColor="text1" w:sz="4" w:space="0"/>
-              <w:right w:val="single" w:color="000000" w:themeColor="text1" w:sz="4" w:space="0"/>
+              <w:top w:val="single" w:color="000000" w:themeColor="text1" w:sz="4"/>
+              <w:left w:val="single" w:color="000000" w:themeColor="text1" w:sz="4"/>
+              <w:bottom w:val="single" w:color="000000" w:themeColor="text1" w:sz="4"/>
+              <w:right w:val="single" w:color="000000" w:themeColor="text1" w:sz="4"/>
             </w:tcBorders>
             <w:shd w:val="clear" w:color="auto" w:fill="auto"/>
             <w:tcMar>
@@ -6287,14 +6492,33 @@
           </w:tcPr>
           <w:p>
             <w:pPr>
-              <w:pStyle w:val="Normal"/>
-              <w:pBdr>
-                <w:top w:val="nil"/>
-                <w:left w:val="nil"/>
-                <w:bottom w:val="nil"/>
-                <w:right w:val="nil"/>
-                <w:between w:val="nil"/>
-              </w:pBdr>
+              <w:rPr>
+                <w:noProof/>
+                <w:color w:val="000000" w:themeColor="text1" w:themeTint="FF" w:themeShade="FF"/>
+              </w:rPr>
+            </w:pPr>
+          </w:p>
+        </w:tc>
+        <w:tc>
+          <w:tcPr>
+            <w:tcW w:w="4530" w:type="dxa"/>
+            <w:tcBorders>
+              <w:top w:val="single" w:color="000000" w:themeColor="text1" w:sz="4"/>
+              <w:left w:val="single" w:color="000000" w:themeColor="text1" w:sz="4"/>
+              <w:bottom w:val="single" w:color="000000" w:themeColor="text1" w:sz="4"/>
+              <w:right w:val="single" w:color="000000" w:themeColor="text1" w:sz="4"/>
+            </w:tcBorders>
+            <w:shd w:val="clear" w:color="auto" w:fill="auto"/>
+            <w:tcMar>
+              <w:top w:w="0" w:type="dxa"/>
+              <w:left w:w="0" w:type="dxa"/>
+              <w:bottom w:w="0" w:type="dxa"/>
+              <w:right w:w="0" w:type="dxa"/>
+            </w:tcMar>
+            <w:vAlign w:val="center"/>
+          </w:tcPr>
+          <w:p>
+            <w:pPr>
               <w:spacing w:after="142"/>
               <w:jc w:val="both"/>
               <w:rPr>
@@ -6307,196 +6531,14 @@
                 <w:noProof/>
                 <w:color w:val="000000" w:themeColor="text1" w:themeTint="FF" w:themeShade="FF"/>
               </w:rPr>
-              <w:t xml:space="preserve">1-O usuário acessa no </w:t>
-            </w:r>
-            <w:r>
-              <w:rPr>
-                <w:noProof/>
-                <w:color w:val="000000" w:themeColor="text1" w:themeTint="FF" w:themeShade="FF"/>
-              </w:rPr>
-              <w:t>aplicativo</w:t>
-            </w:r>
-            <w:r>
-              <w:rPr>
-                <w:noProof/>
-                <w:color w:val="000000" w:themeColor="text1" w:themeTint="FF" w:themeShade="FF"/>
-              </w:rPr>
-              <w:t xml:space="preserve"> a área de nível de emissão e seleciona “Estatísticas globais”</w:t>
-            </w:r>
-            <w:r>
-              <w:rPr>
-                <w:noProof/>
-                <w:color w:val="000000" w:themeColor="text1" w:themeTint="FF" w:themeShade="FF"/>
-              </w:rPr>
-              <w:t>.</w:t>
-            </w:r>
-          </w:p>
-          <w:p>
-            <w:pPr>
-              <w:pStyle w:val="Normal"/>
-              <w:pBdr>
-                <w:top w:val="nil"/>
-                <w:left w:val="nil"/>
-                <w:bottom w:val="nil"/>
-                <w:right w:val="nil"/>
-                <w:between w:val="nil"/>
-              </w:pBdr>
-              <w:spacing w:after="142"/>
-              <w:jc w:val="both"/>
-              <w:rPr>
-                <w:noProof/>
-                <w:color w:val="000000"/>
-                <w:sz w:val="24"/>
-                <w:szCs w:val="24"/>
-              </w:rPr>
-            </w:pPr>
-            <w:r>
-              <w:rPr>
-                <w:noProof/>
-                <w:color w:val="000000" w:themeColor="text1" w:themeTint="FF" w:themeShade="FF"/>
-                <w:sz w:val="24"/>
-                <w:szCs w:val="24"/>
-              </w:rPr>
-              <w:t>1a-O RF06 é redirecionado.</w:t>
-            </w:r>
-          </w:p>
-        </w:tc>
-        <w:tc>
-          <w:tcPr>
-            <w:tcW w:w="4560" w:type="dxa"/>
-            <w:tcBorders>
-              <w:top w:val="single" w:color="000000" w:themeColor="text1" w:sz="4" w:space="0"/>
-              <w:left w:val="single" w:color="000000" w:themeColor="text1" w:sz="4" w:space="0"/>
-              <w:bottom w:val="single" w:color="000000" w:themeColor="text1" w:sz="4" w:space="0"/>
-              <w:right w:val="single" w:color="000000" w:themeColor="text1" w:sz="4" w:space="0"/>
-            </w:tcBorders>
-            <w:shd w:val="clear" w:color="auto" w:fill="auto"/>
-            <w:tcMar>
-              <w:top w:w="0" w:type="dxa"/>
-              <w:left w:w="0" w:type="dxa"/>
-              <w:bottom w:w="0" w:type="dxa"/>
-              <w:right w:w="0" w:type="dxa"/>
-            </w:tcMar>
-            <w:vAlign w:val="center"/>
-          </w:tcPr>
-          <w:p>
-            <w:pPr>
-              <w:pBdr>
-                <w:top w:val="nil"/>
-                <w:left w:val="nil"/>
-                <w:bottom w:val="nil"/>
-                <w:right w:val="nil"/>
-                <w:between w:val="nil"/>
-              </w:pBdr>
-              <w:spacing w:after="142"/>
-              <w:jc w:val="both"/>
-              <w:rPr>
-                <w:noProof/>
-                <w:color w:val="000000"/>
-              </w:rPr>
-            </w:pPr>
-            <w:r>
-              <w:rPr>
-                <w:noProof/>
-                <w:color w:val="000000"/>
-              </w:rPr>
-              <w:t> </w:t>
-            </w:r>
-          </w:p>
-        </w:tc>
-      </w:tr>
-      <w:tr>
-        <w:tc>
-          <w:tcPr>
-            <w:tcW w:w="4845" w:type="dxa"/>
-            <w:gridSpan w:val="2"/>
-            <w:tcBorders>
-              <w:top w:val="single" w:color="000000" w:themeColor="text1" w:sz="4" w:space="0"/>
-              <w:left w:val="single" w:color="000000" w:themeColor="text1" w:sz="4" w:space="0"/>
-              <w:bottom w:val="single" w:color="000000" w:themeColor="text1" w:sz="4" w:space="0"/>
-              <w:right w:val="single" w:color="000000" w:themeColor="text1" w:sz="4" w:space="0"/>
-            </w:tcBorders>
-            <w:shd w:val="clear" w:color="auto" w:fill="auto"/>
-            <w:tcMar>
-              <w:top w:w="0" w:type="dxa"/>
-              <w:left w:w="0" w:type="dxa"/>
-              <w:bottom w:w="0" w:type="dxa"/>
-              <w:right w:w="0" w:type="dxa"/>
-            </w:tcMar>
-            <w:vAlign w:val="center"/>
-          </w:tcPr>
-          <w:p>
-            <w:pPr>
-              <w:pBdr>
-                <w:top w:val="nil"/>
-                <w:left w:val="nil"/>
-                <w:bottom w:val="nil"/>
-                <w:right w:val="nil"/>
-                <w:between w:val="nil"/>
-              </w:pBdr>
-              <w:spacing w:after="142"/>
-              <w:jc w:val="both"/>
-              <w:rPr>
-                <w:noProof/>
-                <w:color w:val="000000"/>
-              </w:rPr>
-            </w:pPr>
-            <w:r>
-              <w:rPr>
-                <w:noProof/>
-                <w:color w:val="000000"/>
-              </w:rPr>
-              <w:t> </w:t>
-            </w:r>
-          </w:p>
-        </w:tc>
-        <w:tc>
-          <w:tcPr>
-            <w:tcW w:w="4560" w:type="dxa"/>
-            <w:tcBorders>
-              <w:top w:val="single" w:color="000000" w:themeColor="text1" w:sz="4" w:space="0"/>
-              <w:left w:val="single" w:color="000000" w:themeColor="text1" w:sz="4" w:space="0"/>
-              <w:bottom w:val="single" w:color="000000" w:themeColor="text1" w:sz="4" w:space="0"/>
-              <w:right w:val="single" w:color="000000" w:themeColor="text1" w:sz="4" w:space="0"/>
-            </w:tcBorders>
-            <w:shd w:val="clear" w:color="auto" w:fill="auto"/>
-            <w:tcMar>
-              <w:top w:w="0" w:type="dxa"/>
-              <w:left w:w="0" w:type="dxa"/>
-              <w:bottom w:w="0" w:type="dxa"/>
-              <w:right w:w="0" w:type="dxa"/>
-            </w:tcMar>
-            <w:vAlign w:val="center"/>
-          </w:tcPr>
-          <w:p>
-            <w:pPr>
-              <w:pBdr>
-                <w:top w:val="nil"/>
-                <w:left w:val="nil"/>
-                <w:bottom w:val="nil"/>
-                <w:right w:val="nil"/>
-                <w:between w:val="nil"/>
-              </w:pBdr>
-              <w:spacing w:after="142"/>
-              <w:jc w:val="both"/>
-              <w:rPr>
-                <w:noProof/>
-                <w:color w:val="000000"/>
-              </w:rPr>
-            </w:pPr>
-            <w:r>
-              <w:rPr>
-                <w:noProof/>
-                <w:color w:val="000000"/>
-              </w:rPr>
               <w:t xml:space="preserve">2-O sistema mostra </w:t>
             </w:r>
             <w:r>
               <w:rPr>
                 <w:noProof/>
-                <w:color w:val="000000"/>
-              </w:rPr>
-              <w:t>as estatísticas globais.</w:t>
+                <w:color w:val="000000" w:themeColor="text1" w:themeTint="FF" w:themeShade="FF"/>
+              </w:rPr>
+              <w:t>as estatísticas globais, juntamente com as do usuário para comparação.</w:t>
             </w:r>
           </w:p>
         </w:tc>
@@ -6504,20 +6546,16 @@
     </w:tbl>
     <w:p>
       <w:pPr>
-        <w:pStyle w:val="Cabealho"/>
         <w:jc w:val="center"/>
         <w:rPr>
-          <w:rFonts w:ascii="Arial" w:hAnsi="Arial" w:cs="Arial"/>
-          <w:b/>
-          <w:bCs/>
-          <w:sz w:val="28"/>
-          <w:szCs w:val="28"/>
+          <w:noProof/>
+          <w:color w:val="000000" w:themeColor="text1" w:themeTint="FF" w:themeShade="FF"/>
         </w:rPr>
       </w:pPr>
       <w:r>
         <w:rPr>
           <w:noProof/>
-          <w:color w:val="000000"/>
+          <w:color w:val="000000" w:themeColor="text1" w:themeTint="FF" w:themeShade="FF"/>
         </w:rPr>
         <w:t>Fonte: Autores</w:t>
       </w:r>
@@ -6527,10 +6565,10 @@
         <w:pStyle w:val="Cabealho"/>
         <w:rPr>
           <w:rFonts w:ascii="Arial" w:hAnsi="Arial" w:cs="Arial"/>
-          <w:b/>
-          <w:bCs/>
-          <w:sz w:val="28"/>
-          <w:szCs w:val="28"/>
+          <w:b w:val="1"/>
+          <w:bCs w:val="1"/>
+          <w:sz w:val="24"/>
+          <w:szCs w:val="24"/>
         </w:rPr>
       </w:pPr>
     </w:p>
@@ -8846,7 +8884,7 @@
                 <w:noProof/>
                 <w:color w:val="000000" w:themeColor="text1" w:themeTint="FF" w:themeShade="FF"/>
               </w:rPr>
-              <w:t>istema exclui o registro e retorna mensagem “Exclusão efetuada com sucesso”.</w:t>
+              <w:t>istema exclui a conta, junto com suas informações relacionadas e retorna mensagem “Sua conta foi excluída com sucesso”.</w:t>
             </w:r>
           </w:p>
         </w:tc>
@@ -11187,18 +11225,21 @@
             <w:r>
               <w:rPr>
                 <w:noProof/>
-                <w:color w:val="000000"/>
+                <w:color w:val="000000" w:themeColor="text1" w:themeTint="FF" w:themeShade="FF"/>
               </w:rPr>
               <w:t>RF11</w:t>
             </w:r>
             <w:r>
               <w:rPr>
                 <w:noProof/>
-                <w:color w:val="000000"/>
+                <w:color w:val="000000" w:themeColor="text1" w:themeTint="FF" w:themeShade="FF"/>
               </w:rPr>
               <w:t xml:space="preserve">: </w:t>
             </w:r>
             <w:r>
+              <w:rPr>
+                <w:color w:val="auto"/>
+              </w:rPr>
               <w:t>Recuperar senha</w:t>
             </w:r>
           </w:p>
@@ -12746,14 +12787,7 @@
                 <w:noProof/>
                 <w:color w:val="000000" w:themeColor="text1" w:themeTint="FF" w:themeShade="FF"/>
               </w:rPr>
-              <w:t>aplicativo</w:t>
-            </w:r>
-            <w:r>
-              <w:rPr>
-                <w:noProof/>
-                <w:color w:val="000000" w:themeColor="text1" w:themeTint="FF" w:themeShade="FF"/>
-              </w:rPr>
-              <w:t>.</w:t>
+              <w:t>sistema</w:t>
             </w:r>
             <w:r>
               <w:rPr>

</xml_diff>